<commit_message>
Erratas, diagramas componentes y despliegue actualizado
</commit_message>
<xml_diff>
--- a/Gestion/6f-PS-02-Plan_de_gestion_analis_diseno_y_memoria_del_proyecto[1131].docx
+++ b/Gestion/6f-PS-02-Plan_de_gestion_analis_diseno_y_memoria_del_proyecto[1131].docx
@@ -7,8 +7,6 @@
         <w:pStyle w:val="Standard"/>
         <w:jc w:val="right"/>
       </w:pPr>
-      <w:bookmarkStart w:id="0" w:name="_GoBack"/>
-      <w:bookmarkEnd w:id="0"/>
       <w:r>
         <w:rPr>
           <w:rFonts w:ascii="Century Gothic" w:hAnsi="Century Gothic" w:cs="Arial"/>
@@ -94,44 +92,71 @@
       <w:pPr>
         <w:pStyle w:val="Standard"/>
         <w:jc w:val="right"/>
-      </w:pPr>
-      <w:r>
+        <w:rPr>
+          <w:lang w:val="en-US"/>
+        </w:rPr>
+      </w:pPr>
+      <w:r>
+        <w:rPr>
+          <w:lang w:val="en-US"/>
+        </w:rPr>
         <w:t>Mengdie Zhou – 700991@unizar.es</w:t>
       </w:r>
     </w:p>
     <w:p>
       <w:pPr>
         <w:pStyle w:val="Standard"/>
-      </w:pPr>
-    </w:p>
-    <w:p>
-      <w:pPr>
-        <w:pStyle w:val="Standard"/>
-      </w:pPr>
-    </w:p>
-    <w:p>
-      <w:pPr>
-        <w:pStyle w:val="Standard"/>
-      </w:pPr>
-    </w:p>
-    <w:p>
-      <w:pPr>
-        <w:pStyle w:val="Standard"/>
-      </w:pPr>
-    </w:p>
-    <w:p>
-      <w:pPr>
-        <w:pStyle w:val="Standard"/>
-      </w:pPr>
-    </w:p>
-    <w:p>
-      <w:pPr>
-        <w:pStyle w:val="Standard"/>
-      </w:pPr>
-    </w:p>
-    <w:p>
-      <w:pPr>
-        <w:pStyle w:val="Standard"/>
+        <w:rPr>
+          <w:lang w:val="en-US"/>
+        </w:rPr>
+      </w:pPr>
+    </w:p>
+    <w:p>
+      <w:pPr>
+        <w:pStyle w:val="Standard"/>
+        <w:rPr>
+          <w:lang w:val="en-US"/>
+        </w:rPr>
+      </w:pPr>
+    </w:p>
+    <w:p>
+      <w:pPr>
+        <w:pStyle w:val="Standard"/>
+        <w:rPr>
+          <w:lang w:val="en-US"/>
+        </w:rPr>
+      </w:pPr>
+    </w:p>
+    <w:p>
+      <w:pPr>
+        <w:pStyle w:val="Standard"/>
+        <w:rPr>
+          <w:lang w:val="en-US"/>
+        </w:rPr>
+      </w:pPr>
+    </w:p>
+    <w:p>
+      <w:pPr>
+        <w:pStyle w:val="Standard"/>
+        <w:rPr>
+          <w:lang w:val="en-US"/>
+        </w:rPr>
+      </w:pPr>
+    </w:p>
+    <w:p>
+      <w:pPr>
+        <w:pStyle w:val="Standard"/>
+        <w:rPr>
+          <w:lang w:val="en-US"/>
+        </w:rPr>
+      </w:pPr>
+    </w:p>
+    <w:p>
+      <w:pPr>
+        <w:pStyle w:val="Standard"/>
+        <w:rPr>
+          <w:lang w:val="en-US"/>
+        </w:rPr>
       </w:pPr>
       <w:r>
         <w:rPr>
@@ -211,7 +236,7 @@
           <w:rFonts w:ascii="Arial Black" w:hAnsi="Arial Black"/>
           <w:caps w:val="0"/>
           <w:sz w:val="52"/>
-          <w:lang w:val="es-ES"/>
+          <w:lang w:val="en-US"/>
         </w:rPr>
       </w:pPr>
       <w:r>
@@ -228,7 +253,7 @@
           <w:rFonts w:ascii="Arial Black" w:hAnsi="Arial Black"/>
           <w:caps w:val="0"/>
           <w:sz w:val="52"/>
-          <w:lang w:val="es-ES"/>
+          <w:lang w:val="en-US"/>
         </w:rPr>
         <w:instrText xml:space="preserve"> TITLE </w:instrText>
       </w:r>
@@ -246,9 +271,18 @@
           <w:rFonts w:ascii="Arial Black" w:hAnsi="Arial Black"/>
           <w:caps w:val="0"/>
           <w:sz w:val="52"/>
-          <w:lang w:val="es-ES"/>
+          <w:lang w:val="en-US"/>
         </w:rPr>
         <w:t xml:space="preserve">Proyecto </w:t>
+      </w:r>
+      <w:r>
+        <w:rPr>
+          <w:rFonts w:ascii="Arial Black" w:hAnsi="Arial Black"/>
+          <w:caps w:val="0"/>
+          <w:sz w:val="52"/>
+          <w:lang w:val="en-US"/>
+        </w:rPr>
+        <w:t>MEWAT</w:t>
       </w:r>
       <w:r>
         <w:rPr>
@@ -257,15 +291,6 @@
           <w:sz w:val="52"/>
           <w:lang w:val="es-ES"/>
         </w:rPr>
-        <w:t>MEWAT</w:t>
-      </w:r>
-      <w:r>
-        <w:rPr>
-          <w:rFonts w:ascii="Arial Black" w:hAnsi="Arial Black"/>
-          <w:caps w:val="0"/>
-          <w:sz w:val="52"/>
-          <w:lang w:val="es-ES"/>
-        </w:rPr>
         <w:fldChar w:fldCharType="end"/>
       </w:r>
     </w:p>
@@ -273,7 +298,7 @@
       <w:pPr>
         <w:pStyle w:val="TituloPortadaPequeo"/>
         <w:rPr>
-          <w:lang w:val="es-ES"/>
+          <w:lang w:val="en-US"/>
         </w:rPr>
       </w:pPr>
     </w:p>
@@ -1392,12 +1417,12 @@
           <w:numId w:val="19"/>
         </w:numPr>
       </w:pPr>
-      <w:bookmarkStart w:id="1" w:name="_Toc507699990"/>
+      <w:bookmarkStart w:id="0" w:name="_Toc507699990"/>
       <w:r>
         <w:lastRenderedPageBreak/>
         <w:t>Introducción</w:t>
       </w:r>
-      <w:bookmarkEnd w:id="1"/>
+      <w:bookmarkEnd w:id="0"/>
     </w:p>
     <w:p>
       <w:pPr>
@@ -1449,124 +1474,187 @@
           <w:rFonts w:ascii="Calibri" w:hAnsi="Calibri" w:cs="Calibri"/>
           <w:szCs w:val="22"/>
         </w:rPr>
-        <w:t xml:space="preserve">La aplicación en cuestión, permite al usuario el </w:t>
+        <w:t xml:space="preserve">La aplicación en </w:t>
       </w:r>
       <w:r>
         <w:rPr>
           <w:rFonts w:ascii="Calibri" w:hAnsi="Calibri" w:cs="Calibri"/>
           <w:szCs w:val="22"/>
         </w:rPr>
-        <w:t>acce</w:t>
+        <w:t>cuestión</w:t>
       </w:r>
       <w:r>
         <w:rPr>
           <w:rFonts w:ascii="Calibri" w:hAnsi="Calibri" w:cs="Calibri"/>
           <w:szCs w:val="22"/>
         </w:rPr>
-        <w:t>so</w:t>
+        <w:t xml:space="preserve"> permite al usuario el </w:t>
       </w:r>
       <w:r>
         <w:rPr>
           <w:rFonts w:ascii="Calibri" w:hAnsi="Calibri" w:cs="Calibri"/>
           <w:szCs w:val="22"/>
         </w:rPr>
-        <w:t xml:space="preserve"> a listas de canciones que se encuentren en los servidores, las cuales podrán </w:t>
+        <w:t>acce</w:t>
       </w:r>
       <w:r>
         <w:rPr>
           <w:rFonts w:ascii="Calibri" w:hAnsi="Calibri" w:cs="Calibri"/>
           <w:szCs w:val="22"/>
         </w:rPr>
-        <w:t xml:space="preserve">estar </w:t>
+        <w:t>so</w:t>
       </w:r>
       <w:r>
         <w:rPr>
           <w:rFonts w:ascii="Calibri" w:hAnsi="Calibri" w:cs="Calibri"/>
           <w:szCs w:val="22"/>
         </w:rPr>
-        <w:t xml:space="preserve"> ordenadas y listadas por artistas, estilos musicales, álbumes y título de canción.</w:t>
+        <w:t xml:space="preserve"> a listas de canciones que se encuentren en los servidores, las cuales podrán </w:t>
       </w:r>
       <w:r>
         <w:rPr>
           <w:rFonts w:ascii="Calibri" w:hAnsi="Calibri" w:cs="Calibri"/>
           <w:szCs w:val="22"/>
         </w:rPr>
-        <w:t xml:space="preserve"> Tambien se permite al usuario la posibilidad de subir canciones de forma privada. Por otro lado, la aplicación tendrá una visión de red social, por lo que el usuario tiene la posibilidad de seguir a otro usuario, de esta manera </w:t>
+        <w:t>estar ordenadas</w:t>
       </w:r>
       <w:r>
         <w:rPr>
           <w:rFonts w:ascii="Calibri" w:hAnsi="Calibri" w:cs="Calibri"/>
           <w:szCs w:val="22"/>
         </w:rPr>
-        <w:t>podrás</w:t>
+        <w:t xml:space="preserve"> y listadas por artistas, estilos musicales, álbumes y título de canción.</w:t>
       </w:r>
       <w:r>
         <w:rPr>
           <w:rFonts w:ascii="Calibri" w:hAnsi="Calibri" w:cs="Calibri"/>
           <w:szCs w:val="22"/>
         </w:rPr>
-        <w:t xml:space="preserve"> ver toda </w:t>
+        <w:t xml:space="preserve"> </w:t>
       </w:r>
       <w:r>
         <w:rPr>
           <w:rFonts w:ascii="Calibri" w:hAnsi="Calibri" w:cs="Calibri"/>
           <w:szCs w:val="22"/>
         </w:rPr>
-        <w:t>su</w:t>
+        <w:t>También</w:t>
       </w:r>
       <w:r>
         <w:rPr>
           <w:rFonts w:ascii="Calibri" w:hAnsi="Calibri" w:cs="Calibri"/>
           <w:szCs w:val="22"/>
         </w:rPr>
-        <w:t xml:space="preserve"> información publica</w:t>
+        <w:t xml:space="preserve"> se permite al usuario la posibilidad de subir canciones de forma privada. Por otro lado, la aplicación tendrá una visión de red social, por lo que el usuario tiene la posibilidad de seguir a otro usuario, de esta manera </w:t>
       </w:r>
       <w:r>
         <w:rPr>
           <w:rFonts w:ascii="Calibri" w:hAnsi="Calibri" w:cs="Calibri"/>
           <w:szCs w:val="22"/>
         </w:rPr>
-        <w:t>. Ademas de todas las funcionalidades que permite un reproductor de musica.</w:t>
-      </w:r>
-    </w:p>
-    <w:p>
-      <w:pPr>
-        <w:jc w:val="both"/>
+        <w:t>podrás</w:t>
+      </w:r>
+      <w:r>
         <w:rPr>
           <w:rFonts w:ascii="Calibri" w:hAnsi="Calibri" w:cs="Calibri"/>
           <w:szCs w:val="22"/>
         </w:rPr>
-      </w:pPr>
-    </w:p>
-    <w:p>
-      <w:pPr>
-        <w:jc w:val="both"/>
-      </w:pPr>
+        <w:t xml:space="preserve"> ver toda </w:t>
+      </w:r>
       <w:r>
         <w:rPr>
           <w:rFonts w:ascii="Calibri" w:hAnsi="Calibri" w:cs="Calibri"/>
           <w:szCs w:val="22"/>
         </w:rPr>
-        <w:t>La aplicación contará con un servidor en el que se almacenan las canciones.</w:t>
+        <w:t>su</w:t>
       </w:r>
       <w:r>
         <w:rPr>
           <w:rFonts w:ascii="Calibri" w:hAnsi="Calibri" w:cs="Calibri"/>
           <w:szCs w:val="22"/>
         </w:rPr>
-        <w:t xml:space="preserve"> </w:t>
-      </w:r>
-      <w:r>
-        <w:t>El objetivo del proyecto es la creación de una aplicación de alcance nacional, principalmente orientada a usuarios familiarizados con el sistema Android.</w:t>
-      </w:r>
-    </w:p>
-    <w:p>
-      <w:pPr>
-        <w:jc w:val="both"/>
+        <w:t xml:space="preserve"> información </w:t>
+      </w:r>
+      <w:r>
         <w:rPr>
           <w:rFonts w:ascii="Calibri" w:hAnsi="Calibri" w:cs="Calibri"/>
           <w:szCs w:val="22"/>
         </w:rPr>
+        <w:t>pública</w:t>
+      </w:r>
+      <w:r>
+        <w:rPr>
+          <w:rFonts w:ascii="Calibri" w:hAnsi="Calibri" w:cs="Calibri"/>
+          <w:szCs w:val="22"/>
+        </w:rPr>
+        <w:t xml:space="preserve">. </w:t>
+      </w:r>
+      <w:r>
+        <w:rPr>
+          <w:rFonts w:ascii="Calibri" w:hAnsi="Calibri" w:cs="Calibri"/>
+          <w:szCs w:val="22"/>
+        </w:rPr>
+        <w:t>Además</w:t>
+      </w:r>
+      <w:r>
+        <w:rPr>
+          <w:rFonts w:ascii="Calibri" w:hAnsi="Calibri" w:cs="Calibri"/>
+          <w:szCs w:val="22"/>
+        </w:rPr>
+        <w:t xml:space="preserve"> de todas las funcionalidades que permite un reproductor de </w:t>
+      </w:r>
+      <w:r>
+        <w:rPr>
+          <w:rFonts w:ascii="Calibri" w:hAnsi="Calibri" w:cs="Calibri"/>
+          <w:szCs w:val="22"/>
+        </w:rPr>
+        <w:t>música</w:t>
+      </w:r>
+      <w:r>
+        <w:rPr>
+          <w:rFonts w:ascii="Calibri" w:hAnsi="Calibri" w:cs="Calibri"/>
+          <w:szCs w:val="22"/>
+        </w:rPr>
+        <w:t>.</w:t>
+      </w:r>
+    </w:p>
+    <w:p>
+      <w:pPr>
+        <w:jc w:val="both"/>
+        <w:rPr>
+          <w:rFonts w:ascii="Calibri" w:hAnsi="Calibri" w:cs="Calibri"/>
+          <w:szCs w:val="22"/>
+        </w:rPr>
+      </w:pPr>
+    </w:p>
+    <w:p>
+      <w:pPr>
+        <w:jc w:val="both"/>
+      </w:pPr>
+      <w:r>
+        <w:rPr>
+          <w:rFonts w:ascii="Calibri" w:hAnsi="Calibri" w:cs="Calibri"/>
+          <w:szCs w:val="22"/>
+        </w:rPr>
+        <w:t>La aplicación contará con un servidor en el que se almacenan las canciones.</w:t>
+      </w:r>
+      <w:r>
+        <w:rPr>
+          <w:rFonts w:ascii="Calibri" w:hAnsi="Calibri" w:cs="Calibri"/>
+          <w:szCs w:val="22"/>
+        </w:rPr>
+        <w:t xml:space="preserve"> </w:t>
+      </w:r>
+      <w:r>
+        <w:t>El objetivo del proyecto es la creación de una aplicación de alcance nacional, principalmente orientada a usuarios familiarizados con el sistema Android.</w:t>
+      </w:r>
+    </w:p>
+    <w:p>
+      <w:pPr>
+        <w:jc w:val="both"/>
+        <w:rPr>
+          <w:rFonts w:ascii="Calibri" w:hAnsi="Calibri" w:cs="Calibri"/>
+          <w:szCs w:val="22"/>
+        </w:rPr>
       </w:pPr>
     </w:p>
     <w:p>
@@ -1577,15 +1665,261 @@
         <w:t>El plazo de entrega del proyecto será de 4 meses aproximadamente y tendrá un coste total de 16000 euros</w:t>
       </w:r>
       <w:r>
-        <w:t xml:space="preserve"> con IVA incluido</w:t>
+        <w:t xml:space="preserve"> con IVA </w:t>
+      </w:r>
+      <w:bookmarkStart w:id="1" w:name="_Toc471918249"/>
+      <w:r>
+        <w:t>incluido. El</w:t>
+      </w:r>
+      <w:r>
+        <w:t xml:space="preserve"> 1 de junio se </w:t>
+      </w:r>
+      <w:r>
+        <w:t>realizará</w:t>
+      </w:r>
+      <w:r>
+        <w:t xml:space="preserve"> la entrega final del proyecto, en la cual se </w:t>
+      </w:r>
+      <w:r>
+        <w:t>entregará</w:t>
+      </w:r>
+      <w:r>
+        <w:t xml:space="preserve"> la aplicación ya desarrollada, los ficheros necesarios para el despliegue y los manuales necesarios. </w:t>
+      </w:r>
+    </w:p>
+    <w:p>
+      <w:pPr>
+        <w:pStyle w:val="Standard"/>
+      </w:pPr>
+    </w:p>
+    <w:p>
+      <w:pPr>
+        <w:pStyle w:val="Standard"/>
+      </w:pPr>
+    </w:p>
+    <w:p>
+      <w:pPr>
+        <w:pStyle w:val="Ttulo3"/>
+      </w:pPr>
+      <w:bookmarkStart w:id="2" w:name="_Toc507699991"/>
+      <w:r>
+        <w:t>O</w:t>
+      </w:r>
+      <w:bookmarkEnd w:id="1"/>
+      <w:r>
+        <w:t>rganización del proyecto</w:t>
+      </w:r>
+      <w:bookmarkEnd w:id="2"/>
+    </w:p>
+    <w:p>
+      <w:pPr>
+        <w:pStyle w:val="Standard"/>
+      </w:pPr>
+    </w:p>
+    <w:p>
+      <w:pPr>
+        <w:pStyle w:val="Standard"/>
+      </w:pPr>
+      <w:r>
+        <w:t xml:space="preserve">El </w:t>
+      </w:r>
+      <w:r>
+        <w:t>equipo estará compuesto por</w:t>
+      </w:r>
+      <w:r>
+        <w:t xml:space="preserve"> diferentes</w:t>
+      </w:r>
+      <w:r>
+        <w:t xml:space="preserve"> roles</w:t>
+      </w:r>
+      <w:r>
+        <w:t xml:space="preserve"> para la coordinación del proyecto, estos roles serán:</w:t>
+      </w:r>
+    </w:p>
+    <w:p>
+      <w:pPr>
+        <w:pStyle w:val="Standard"/>
+      </w:pPr>
+      <w:r>
+        <w:t>e</w:t>
+      </w:r>
+      <w:r>
+        <w:t xml:space="preserve">ncargados de las </w:t>
+      </w:r>
+      <w:r>
+        <w:t>b</w:t>
+      </w:r>
+      <w:r>
+        <w:t>ases de datos y servidor: David Sáez y Alberto Mur</w:t>
+      </w:r>
+      <w:r>
+        <w:t>; encargado</w:t>
+      </w:r>
+      <w:r>
+        <w:t xml:space="preserve"> para el diseño de la de la aplicación móvil: Mengdie Zhou</w:t>
+      </w:r>
+      <w:r>
+        <w:t>;</w:t>
+      </w:r>
+      <w:r>
+        <w:t xml:space="preserve"> </w:t>
+      </w:r>
+      <w:r>
+        <w:t>e</w:t>
+      </w:r>
+      <w:r>
+        <w:t>ncargado del diseño de la interfaz Web: Carlos Tierno</w:t>
+      </w:r>
+      <w:r>
+        <w:t xml:space="preserve">; </w:t>
+      </w:r>
+      <w:r>
+        <w:t>desarrollador de la aplicación móvil: Fernando Landa</w:t>
+      </w:r>
+      <w:r>
+        <w:t>;</w:t>
+      </w:r>
+      <w:r>
+        <w:t xml:space="preserve"> </w:t>
+      </w:r>
+      <w:r>
+        <w:t>d</w:t>
+      </w:r>
+      <w:r>
+        <w:t xml:space="preserve">esarrollador de la interfaz Web: Fidel </w:t>
+      </w:r>
+      <w:r>
+        <w:t>R</w:t>
+      </w:r>
+      <w:r>
+        <w:t>e</w:t>
+      </w:r>
+      <w:r>
+        <w:t>v</w:t>
+      </w:r>
+      <w:r>
+        <w:t>i</w:t>
+      </w:r>
+      <w:r>
+        <w:t>riego</w:t>
+      </w:r>
+      <w:r>
+        <w:t xml:space="preserve"> y</w:t>
+      </w:r>
+      <w:r>
+        <w:t xml:space="preserve"> por </w:t>
+      </w:r>
+      <w:r>
+        <w:t>último</w:t>
+      </w:r>
+      <w:r>
+        <w:t xml:space="preserve"> </w:t>
+      </w:r>
+      <w:r>
+        <w:t xml:space="preserve">la </w:t>
+      </w:r>
+      <w:r>
+        <w:t>directora del proyecto</w:t>
+      </w:r>
+      <w:r>
+        <w:t xml:space="preserve"> y </w:t>
+      </w:r>
+      <w:r>
+        <w:t>coordinadora</w:t>
+      </w:r>
+      <w:r>
+        <w:t xml:space="preserve"> de </w:t>
+      </w:r>
+      <w:r>
+        <w:t>las pruebas</w:t>
+      </w:r>
+      <w:r>
+        <w:t xml:space="preserve">: </w:t>
+      </w:r>
+      <w:r>
+        <w:t>Irene Sánchez</w:t>
       </w:r>
       <w:r>
         <w:t>.</w:t>
       </w:r>
-      <w:bookmarkStart w:id="2" w:name="_Toc471918249"/>
-      <w:r>
-        <w:t xml:space="preserve">El 1 de junio se realizara la entrega final del proyecto, en la cual se entragará la aplicación ya desarrollada, los ficheros necesarios para el despliegue y los manuales necesarios. </w:t>
-      </w:r>
+    </w:p>
+    <w:p>
+      <w:pPr>
+        <w:pStyle w:val="Standard"/>
+      </w:pPr>
+      <w:r>
+        <w:t xml:space="preserve"> </w:t>
+      </w:r>
+    </w:p>
+    <w:p>
+      <w:pPr>
+        <w:pStyle w:val="Standard"/>
+      </w:pPr>
+    </w:p>
+    <w:p>
+      <w:pPr>
+        <w:pStyle w:val="Standard"/>
+      </w:pPr>
+    </w:p>
+    <w:p>
+      <w:pPr>
+        <w:pStyle w:val="Standard"/>
+      </w:pPr>
+    </w:p>
+    <w:p>
+      <w:pPr>
+        <w:pStyle w:val="Standard"/>
+      </w:pPr>
+    </w:p>
+    <w:p>
+      <w:pPr>
+        <w:pStyle w:val="Standard"/>
+      </w:pPr>
+    </w:p>
+    <w:p>
+      <w:pPr>
+        <w:pStyle w:val="Standard"/>
+      </w:pPr>
+    </w:p>
+    <w:p>
+      <w:pPr>
+        <w:pStyle w:val="Standard"/>
+      </w:pPr>
+    </w:p>
+    <w:p>
+      <w:pPr>
+        <w:pStyle w:val="Standard"/>
+      </w:pPr>
+    </w:p>
+    <w:p>
+      <w:pPr>
+        <w:pStyle w:val="Standard"/>
+      </w:pPr>
+    </w:p>
+    <w:p>
+      <w:pPr>
+        <w:pStyle w:val="Standard"/>
+      </w:pPr>
+    </w:p>
+    <w:p>
+      <w:pPr>
+        <w:pStyle w:val="Standard"/>
+      </w:pPr>
+    </w:p>
+    <w:p>
+      <w:pPr>
+        <w:pStyle w:val="Standard"/>
+      </w:pPr>
+    </w:p>
+    <w:p>
+      <w:pPr>
+        <w:pStyle w:val="Standard"/>
+      </w:pPr>
+    </w:p>
+    <w:p>
+      <w:pPr>
+        <w:pStyle w:val="Standard"/>
+      </w:pPr>
     </w:p>
     <w:p>
       <w:pPr>
@@ -1601,174 +1935,12 @@
       <w:pPr>
         <w:pStyle w:val="Ttulo3"/>
       </w:pPr>
-      <w:bookmarkStart w:id="3" w:name="_Toc507699991"/>
-      <w:r>
-        <w:t>O</w:t>
-      </w:r>
-      <w:bookmarkEnd w:id="2"/>
-      <w:r>
-        <w:t>rganización del proyecto</w:t>
-      </w:r>
-      <w:bookmarkEnd w:id="3"/>
-    </w:p>
-    <w:p>
-      <w:pPr>
-        <w:pStyle w:val="Standard"/>
-      </w:pPr>
-    </w:p>
-    <w:p>
-      <w:pPr>
-        <w:pStyle w:val="Standard"/>
-      </w:pPr>
-      <w:r>
-        <w:t xml:space="preserve">El </w:t>
-      </w:r>
-      <w:r>
-        <w:t>equipo estará compuesto por</w:t>
-      </w:r>
-      <w:r>
-        <w:t xml:space="preserve"> 4 roles diferentes para la coordinación del proyecto, estos roles serán:</w:t>
-      </w:r>
-    </w:p>
-    <w:p>
-      <w:pPr>
-        <w:pStyle w:val="Standard"/>
-      </w:pPr>
-      <w:r>
-        <w:t>e</w:t>
-      </w:r>
-      <w:r>
-        <w:t xml:space="preserve">ncargados de las </w:t>
-      </w:r>
-      <w:r>
-        <w:t>b</w:t>
-      </w:r>
-      <w:r>
-        <w:t>ases de datos y servidor: David Sáez y Alberto Mur.</w:t>
-      </w:r>
-      <w:r>
-        <w:t xml:space="preserve"> </w:t>
-      </w:r>
-      <w:r>
-        <w:t xml:space="preserve">Encaragados para el diseño de la de la aplicación móvil: Mengdie Zhou. Encargados del diseño de la interfaz Web: Carlos Tierno. Los desarrolladores de la aplicación móvil: Fernando Landa. Desarrolladores de la interfaz Web: Fidel </w:t>
-      </w:r>
-      <w:r>
-        <w:t xml:space="preserve">Riveriego. Y por ultimo </w:t>
-      </w:r>
-      <w:r>
-        <w:t>directora del proyecto</w:t>
-      </w:r>
-      <w:r>
-        <w:t xml:space="preserve"> y coordinandora de la pruebas</w:t>
-      </w:r>
-      <w:r>
-        <w:t xml:space="preserve">: </w:t>
-      </w:r>
-      <w:r>
-        <w:t>Irene Sánchez</w:t>
-      </w:r>
-      <w:r>
-        <w:t>.</w:t>
-      </w:r>
-    </w:p>
-    <w:p>
-      <w:pPr>
-        <w:pStyle w:val="Standard"/>
-      </w:pPr>
-      <w:r>
-        <w:t xml:space="preserve"> </w:t>
-      </w:r>
-    </w:p>
-    <w:p>
-      <w:pPr>
-        <w:pStyle w:val="Standard"/>
-      </w:pPr>
-    </w:p>
-    <w:p>
-      <w:pPr>
-        <w:pStyle w:val="Standard"/>
-      </w:pPr>
-    </w:p>
-    <w:p>
-      <w:pPr>
-        <w:pStyle w:val="Standard"/>
-      </w:pPr>
-    </w:p>
-    <w:p>
-      <w:pPr>
-        <w:pStyle w:val="Standard"/>
-      </w:pPr>
-    </w:p>
-    <w:p>
-      <w:pPr>
-        <w:pStyle w:val="Standard"/>
-      </w:pPr>
-    </w:p>
-    <w:p>
-      <w:pPr>
-        <w:pStyle w:val="Standard"/>
-      </w:pPr>
-    </w:p>
-    <w:p>
-      <w:pPr>
-        <w:pStyle w:val="Standard"/>
-      </w:pPr>
-    </w:p>
-    <w:p>
-      <w:pPr>
-        <w:pStyle w:val="Standard"/>
-      </w:pPr>
-    </w:p>
-    <w:p>
-      <w:pPr>
-        <w:pStyle w:val="Standard"/>
-      </w:pPr>
-    </w:p>
-    <w:p>
-      <w:pPr>
-        <w:pStyle w:val="Standard"/>
-      </w:pPr>
-    </w:p>
-    <w:p>
-      <w:pPr>
-        <w:pStyle w:val="Standard"/>
-      </w:pPr>
-    </w:p>
-    <w:p>
-      <w:pPr>
-        <w:pStyle w:val="Standard"/>
-      </w:pPr>
-    </w:p>
-    <w:p>
-      <w:pPr>
-        <w:pStyle w:val="Standard"/>
-      </w:pPr>
-    </w:p>
-    <w:p>
-      <w:pPr>
-        <w:pStyle w:val="Standard"/>
-      </w:pPr>
-    </w:p>
-    <w:p>
-      <w:pPr>
-        <w:pStyle w:val="Standard"/>
-      </w:pPr>
-    </w:p>
-    <w:p>
-      <w:pPr>
-        <w:pStyle w:val="Standard"/>
-      </w:pPr>
-    </w:p>
-    <w:p>
-      <w:pPr>
-        <w:pStyle w:val="Ttulo3"/>
-      </w:pPr>
-      <w:bookmarkStart w:id="4" w:name="_Toc507699992"/>
+      <w:bookmarkStart w:id="3" w:name="_Toc507699992"/>
       <w:r>
         <w:lastRenderedPageBreak/>
         <w:t>Plan de gestión del proyecto</w:t>
       </w:r>
-      <w:bookmarkEnd w:id="4"/>
+      <w:bookmarkEnd w:id="3"/>
     </w:p>
     <w:p>
       <w:pPr>
@@ -1778,11 +1950,11 @@
           <w:numId w:val="5"/>
         </w:numPr>
       </w:pPr>
-      <w:bookmarkStart w:id="5" w:name="_Toc507699993"/>
+      <w:bookmarkStart w:id="4" w:name="_Toc507699993"/>
       <w:r>
         <w:t>Procesos</w:t>
       </w:r>
-      <w:bookmarkEnd w:id="5"/>
+      <w:bookmarkEnd w:id="4"/>
     </w:p>
     <w:p>
       <w:pPr>
@@ -1792,16 +1964,16 @@
           <w:numId w:val="5"/>
         </w:numPr>
       </w:pPr>
-      <w:bookmarkStart w:id="6" w:name="_Toc507699994"/>
+      <w:bookmarkStart w:id="5" w:name="_Toc507699994"/>
       <w:r>
         <w:t>Procesos de inicio del proyecto</w:t>
       </w:r>
-      <w:bookmarkEnd w:id="6"/>
-    </w:p>
-    <w:p>
-      <w:pPr>
-        <w:pStyle w:val="Standard"/>
-        <w:ind w:firstLine="709"/>
+      <w:bookmarkEnd w:id="5"/>
+    </w:p>
+    <w:p>
+      <w:pPr>
+        <w:pStyle w:val="Standard"/>
+        <w:ind w:left="709"/>
       </w:pPr>
       <w:r>
         <w:t>Para el s</w:t>
@@ -1825,7 +1997,19 @@
         <w:t xml:space="preserve"> una</w:t>
       </w:r>
       <w:r>
-        <w:t xml:space="preserve"> raspberry pi 3</w:t>
+        <w:t xml:space="preserve"> </w:t>
+      </w:r>
+      <w:r>
+        <w:t>R</w:t>
+      </w:r>
+      <w:r>
+        <w:t xml:space="preserve">aspberry </w:t>
+      </w:r>
+      <w:r>
+        <w:t>P</w:t>
+      </w:r>
+      <w:r>
+        <w:t>i 3</w:t>
       </w:r>
       <w:r>
         <w:t>.</w:t>
@@ -1858,7 +2042,7 @@
         <w:t xml:space="preserve"> </w:t>
       </w:r>
       <w:r>
-        <w:t>sera</w:t>
+        <w:t>serán</w:t>
       </w:r>
       <w:r>
         <w:t xml:space="preserve"> mediante </w:t>
@@ -1871,6 +2055,9 @@
       </w:r>
       <w:r>
         <w:t>de pruebas</w:t>
+      </w:r>
+      <w:r>
+        <w:t xml:space="preserve"> que serán los móviles con sistema Android del equipo del proyecto</w:t>
       </w:r>
       <w:r>
         <w:t>.</w:t>
@@ -1996,10 +2183,22 @@
     <w:p>
       <w:pPr>
         <w:pStyle w:val="Standard"/>
+        <w:ind w:left="1080"/>
+      </w:pPr>
+    </w:p>
+    <w:p>
+      <w:pPr>
+        <w:pStyle w:val="Standard"/>
         <w:ind w:left="720"/>
       </w:pPr>
       <w:r>
-        <w:t xml:space="preserve">Cada integrante del proyecto deberá tener un manejo básico de estas tecnologías, ante posibles problemas del manejo de alguna, se </w:t>
+        <w:t>Cada integrante del proyecto deberá tener un manejo básico de estas tecnologías</w:t>
+      </w:r>
+      <w:r>
+        <w:t xml:space="preserve"> y</w:t>
+      </w:r>
+      <w:r>
+        <w:t xml:space="preserve"> ante posibles problemas del manejo de alguna, se </w:t>
       </w:r>
       <w:r>
         <w:t>solucionará</w:t>
@@ -2016,30 +2215,36 @@
           <w:numId w:val="5"/>
         </w:numPr>
       </w:pPr>
-      <w:bookmarkStart w:id="7" w:name="__RefNumPara__413_1585771543"/>
-      <w:bookmarkStart w:id="8" w:name="_Toc507699995"/>
+      <w:bookmarkStart w:id="6" w:name="__RefNumPara__413_1585771543"/>
+      <w:bookmarkStart w:id="7" w:name="_Toc507699995"/>
       <w:r>
         <w:t>Procesos de ejecución y control del proyecto</w:t>
       </w:r>
+      <w:bookmarkEnd w:id="6"/>
       <w:bookmarkEnd w:id="7"/>
-      <w:bookmarkEnd w:id="8"/>
-    </w:p>
-    <w:p>
-      <w:pPr>
-        <w:pStyle w:val="Standard"/>
-        <w:numPr>
-          <w:ilvl w:val="0"/>
-          <w:numId w:val="22"/>
-        </w:numPr>
-      </w:pPr>
-      <w:r>
-        <w:t xml:space="preserve">Para la </w:t>
+    </w:p>
+    <w:p>
+      <w:pPr>
+        <w:pStyle w:val="Standard"/>
+        <w:ind w:left="720"/>
+      </w:pPr>
+      <w:r>
+        <w:t>En cuanto a la</w:t>
+      </w:r>
+      <w:r>
+        <w:t xml:space="preserve"> </w:t>
       </w:r>
       <w:r>
         <w:t>comunicación</w:t>
       </w:r>
       <w:r>
-        <w:t xml:space="preserve"> interna se </w:t>
+        <w:t xml:space="preserve"> interna</w:t>
+      </w:r>
+      <w:r>
+        <w:t>,</w:t>
+      </w:r>
+      <w:r>
+        <w:t xml:space="preserve"> se </w:t>
       </w:r>
       <w:r>
         <w:t>hará</w:t>
@@ -2063,7 +2268,7 @@
         <w:t>Además,</w:t>
       </w:r>
       <w:r>
-        <w:t xml:space="preserve"> semanalmente habrá una reunión, en la cual estará presente todo el equipo, la cual servirá para exponer problema</w:t>
+        <w:t xml:space="preserve"> semanalmente habrá una reunión en la cual estará presente todo el equipo, la cual servirá para exponer problema</w:t>
       </w:r>
       <w:r>
         <w:t>s</w:t>
@@ -2096,7 +2301,10 @@
         <w:t xml:space="preserve"> todos los temas hablados, los problemas y sus soluciones</w:t>
       </w:r>
       <w:r>
-        <w:t>, esto permite que no haya posibles discusiones en el futuro</w:t>
+        <w:t xml:space="preserve"> lo que</w:t>
+      </w:r>
+      <w:r>
+        <w:t xml:space="preserve"> permite que no haya posibles discusiones en el futuro</w:t>
       </w:r>
       <w:r>
         <w:t xml:space="preserve">. Por </w:t>
@@ -2129,13 +2337,19 @@
     <w:p>
       <w:pPr>
         <w:pStyle w:val="Standard"/>
-        <w:numPr>
-          <w:ilvl w:val="0"/>
-          <w:numId w:val="22"/>
-        </w:numPr>
-      </w:pPr>
-      <w:r>
-        <w:t xml:space="preserve">El reparto de las tareas a cada </w:t>
+        <w:ind w:left="720"/>
+      </w:pPr>
+      <w:r>
+        <w:t>Respecto a</w:t>
+      </w:r>
+      <w:r>
+        <w:t>l reparto de las tareas</w:t>
+      </w:r>
+      <w:r>
+        <w:t>,</w:t>
+      </w:r>
+      <w:r>
+        <w:t xml:space="preserve"> a cada </w:t>
       </w:r>
       <w:r>
         <w:t>integrante</w:t>
@@ -2150,16 +2364,22 @@
         <w:t xml:space="preserve"> se </w:t>
       </w:r>
       <w:r>
-        <w:t>realizará</w:t>
-      </w:r>
-      <w:r>
-        <w:t xml:space="preserve"> semanalmente en la </w:t>
+        <w:t xml:space="preserve">le asignaran </w:t>
+      </w:r>
+      <w:r>
+        <w:t xml:space="preserve">semanalmente en la </w:t>
       </w:r>
       <w:r>
         <w:t>reunión</w:t>
       </w:r>
       <w:r>
-        <w:t xml:space="preserve"> mencionada anteriormente, de esta manera todos los integrantes saben </w:t>
+        <w:t xml:space="preserve"> mencionada anteriormente</w:t>
+      </w:r>
+      <w:r>
+        <w:t>. D</w:t>
+      </w:r>
+      <w:r>
+        <w:t xml:space="preserve">e esta manera todos los integrantes saben </w:t>
       </w:r>
       <w:r>
         <w:t>qué</w:t>
@@ -2168,7 +2388,13 @@
         <w:t xml:space="preserve"> hace el resto </w:t>
       </w:r>
       <w:r>
-        <w:t xml:space="preserve">de integrantes </w:t>
+        <w:t xml:space="preserve">de </w:t>
+      </w:r>
+      <w:r>
+        <w:t>los integrantes</w:t>
+      </w:r>
+      <w:r>
+        <w:t xml:space="preserve"> </w:t>
       </w:r>
       <w:r>
         <w:t xml:space="preserve">y se tiene un control </w:t>
@@ -2183,10 +2409,7 @@
     <w:p>
       <w:pPr>
         <w:pStyle w:val="Standard"/>
-        <w:numPr>
-          <w:ilvl w:val="0"/>
-          <w:numId w:val="22"/>
-        </w:numPr>
+        <w:ind w:left="720"/>
       </w:pPr>
       <w:r>
         <w:t xml:space="preserve">Los temas de gestión del </w:t>
@@ -2207,16 +2430,19 @@
         <w:t>las reuniones</w:t>
       </w:r>
       <w:r>
-        <w:t>, poniendo cada integrante su punto de vista de forma ordenada.</w:t>
-      </w:r>
-    </w:p>
-    <w:p>
-      <w:pPr>
-        <w:pStyle w:val="Standard"/>
-        <w:numPr>
-          <w:ilvl w:val="0"/>
-          <w:numId w:val="22"/>
-        </w:numPr>
+        <w:t>, poniendo cada integrante su punto de vista de forma ordenada</w:t>
+      </w:r>
+      <w:r>
+        <w:t xml:space="preserve"> y en caso de disputas, su resolución se llevará a cabo mediante consenso y en caso de empate la directora del proyecto decidirá</w:t>
+      </w:r>
+      <w:r>
+        <w:t>.</w:t>
+      </w:r>
+    </w:p>
+    <w:p>
+      <w:pPr>
+        <w:pStyle w:val="Standard"/>
+        <w:ind w:left="720"/>
         <w:rPr>
           <w:color w:val="2E74B5" w:themeColor="accent5" w:themeShade="BF"/>
         </w:rPr>
@@ -2269,19 +2495,16 @@
           <w:numId w:val="5"/>
         </w:numPr>
       </w:pPr>
-      <w:bookmarkStart w:id="9" w:name="_Toc507699996"/>
+      <w:bookmarkStart w:id="8" w:name="_Toc507699996"/>
       <w:r>
         <w:t>Procesos técnicos</w:t>
       </w:r>
-      <w:bookmarkEnd w:id="9"/>
-    </w:p>
-    <w:p>
-      <w:pPr>
-        <w:pStyle w:val="Standard"/>
-        <w:numPr>
-          <w:ilvl w:val="0"/>
-          <w:numId w:val="23"/>
-        </w:numPr>
+      <w:bookmarkEnd w:id="8"/>
+    </w:p>
+    <w:p>
+      <w:pPr>
+        <w:pStyle w:val="Standard"/>
+        <w:ind w:left="720"/>
       </w:pPr>
       <w:r>
         <w:t xml:space="preserve">Las herramientas que se van a hacer </w:t>
@@ -2377,10 +2600,19 @@
         <w:t xml:space="preserve">Apache Tomcat y </w:t>
       </w:r>
       <w:r>
-        <w:t>mysql</w:t>
+        <w:t>M</w:t>
+      </w:r>
+      <w:r>
+        <w:t>y</w:t>
+      </w:r>
+      <w:r>
+        <w:t>SQL</w:t>
       </w:r>
       <w:r>
         <w:t xml:space="preserve"> instalados en una Raspberry Pi 3</w:t>
+      </w:r>
+      <w:r>
+        <w:t>.</w:t>
       </w:r>
     </w:p>
     <w:p>
@@ -2398,6 +2630,9 @@
         <w:t xml:space="preserve"> </w:t>
       </w:r>
       <w:r>
+        <w:t xml:space="preserve">se utilizará </w:t>
+      </w:r>
+      <w:r>
         <w:t>Eclipse</w:t>
       </w:r>
       <w:r>
@@ -2413,10 +2648,13 @@
         <w:t>ispositivos</w:t>
       </w:r>
       <w:r>
-        <w:t xml:space="preserve"> Android </w:t>
-      </w:r>
-      <w:r>
-        <w:t xml:space="preserve"> físicos </w:t>
+        <w:t xml:space="preserve"> </w:t>
+      </w:r>
+      <w:r>
+        <w:t>Android físicos</w:t>
+      </w:r>
+      <w:r>
+        <w:t xml:space="preserve"> </w:t>
       </w:r>
       <w:r>
         <w:t>pertenecientes al equipo del proyecto.</w:t>
@@ -2435,14 +2673,14 @@
           <w:numId w:val="5"/>
         </w:numPr>
       </w:pPr>
-      <w:bookmarkStart w:id="10" w:name="__RefNumPara__311_1585771543"/>
-      <w:bookmarkStart w:id="11" w:name="_Toc507699997"/>
+      <w:bookmarkStart w:id="9" w:name="__RefNumPara__311_1585771543"/>
+      <w:bookmarkStart w:id="10" w:name="_Toc507699997"/>
       <w:r>
         <w:lastRenderedPageBreak/>
         <w:t>Planes</w:t>
       </w:r>
+      <w:bookmarkEnd w:id="9"/>
       <w:bookmarkEnd w:id="10"/>
-      <w:bookmarkEnd w:id="11"/>
     </w:p>
     <w:p>
       <w:pPr>
@@ -2452,28 +2690,31 @@
           <w:numId w:val="5"/>
         </w:numPr>
       </w:pPr>
-      <w:bookmarkStart w:id="12" w:name="_Toc507699998"/>
+      <w:bookmarkStart w:id="11" w:name="_Toc507699998"/>
       <w:r>
         <w:t>Plan de gestión de configuraciones</w:t>
       </w:r>
-      <w:bookmarkEnd w:id="12"/>
-    </w:p>
-    <w:p>
-      <w:pPr>
-        <w:pStyle w:val="Standard"/>
-        <w:numPr>
-          <w:ilvl w:val="0"/>
-          <w:numId w:val="32"/>
-        </w:numPr>
-      </w:pPr>
-      <w:r>
-        <w:t xml:space="preserve">Convenciones de </w:t>
-      </w:r>
-      <w:r>
-        <w:t>nombres:</w:t>
-      </w:r>
-      <w:r>
-        <w:t xml:space="preserve"> todos los archivos será</w:t>
+      <w:bookmarkEnd w:id="11"/>
+    </w:p>
+    <w:p>
+      <w:pPr>
+        <w:pStyle w:val="Standard"/>
+        <w:ind w:left="720"/>
+      </w:pPr>
+      <w:r>
+        <w:t>Respecto a la convención</w:t>
+      </w:r>
+      <w:r>
+        <w:t xml:space="preserve"> de </w:t>
+      </w:r>
+      <w:r>
+        <w:t>nombres</w:t>
+      </w:r>
+      <w:r>
+        <w:t xml:space="preserve">, </w:t>
+      </w:r>
+      <w:r>
+        <w:t>todos los archivos será</w:t>
       </w:r>
       <w:r>
         <w:t>n</w:t>
@@ -2487,14 +2728,20 @@
       <w:r>
         <w:t>s de forma que el nombre sea una descripción del fichero, además cada fichero deberá tener una cabecera con su descripción.</w:t>
       </w:r>
-    </w:p>
-    <w:p>
-      <w:pPr>
-        <w:pStyle w:val="Standard"/>
-        <w:numPr>
-          <w:ilvl w:val="0"/>
-          <w:numId w:val="24"/>
-        </w:numPr>
+      <w:r>
+        <w:t xml:space="preserve"> El estándar de código usado será el correspondiente a</w:t>
+      </w:r>
+      <w:r>
+        <w:t>l lenguaje</w:t>
+      </w:r>
+      <w:r>
+        <w:t xml:space="preserve"> Java de Google.</w:t>
+      </w:r>
+    </w:p>
+    <w:p>
+      <w:pPr>
+        <w:pStyle w:val="Standard"/>
+        <w:ind w:left="720"/>
       </w:pPr>
       <w:r>
         <w:t xml:space="preserve">Todos los integrantes del </w:t>
@@ -2509,31 +2756,43 @@
         <w:t>de la puesta en marcha</w:t>
       </w:r>
       <w:r>
-        <w:t>, apoyo al equipo, revisión de commits, copias de seguridad, control de las versiones entregadas a cliente...</w:t>
-      </w:r>
-    </w:p>
-    <w:p>
-      <w:pPr>
-        <w:pStyle w:val="Standard"/>
-        <w:numPr>
-          <w:ilvl w:val="0"/>
-          <w:numId w:val="24"/>
-        </w:numPr>
+        <w:t>, apoyo al equipo, revisión de commits, copias de seguridad</w:t>
+      </w:r>
+      <w:r>
+        <w:t xml:space="preserve"> y del</w:t>
+      </w:r>
+      <w:r>
+        <w:t xml:space="preserve"> control de las versiones entregadas a cliente.</w:t>
+      </w:r>
+    </w:p>
+    <w:p>
+      <w:pPr>
+        <w:pStyle w:val="Standard"/>
+        <w:ind w:left="720"/>
       </w:pPr>
       <w:r>
         <w:t>Como r</w:t>
       </w:r>
       <w:r>
-        <w:t>ecursos se utilizará GitHub como controlador de versiones. Todos los miembros poseerán permisos para realizar modificaciones en los mismos.</w:t>
-      </w:r>
-    </w:p>
-    <w:p>
-      <w:pPr>
-        <w:pStyle w:val="Standard"/>
-        <w:numPr>
-          <w:ilvl w:val="0"/>
-          <w:numId w:val="24"/>
-        </w:numPr>
+        <w:t>e</w:t>
+      </w:r>
+      <w:r>
+        <w:t xml:space="preserve">positorio de control de versiones </w:t>
+      </w:r>
+      <w:r>
+        <w:t>se utilizará GitHub</w:t>
+      </w:r>
+      <w:r>
+        <w:t>, en el que t</w:t>
+      </w:r>
+      <w:r>
+        <w:t>odos los miembros poseerán permisos para realizar modificaciones en los mismos.</w:t>
+      </w:r>
+    </w:p>
+    <w:p>
+      <w:pPr>
+        <w:pStyle w:val="Standard"/>
+        <w:ind w:left="720"/>
       </w:pPr>
       <w:r>
         <w:t xml:space="preserve">Todo el código oficial estará en GitHub, cada vez que un componente del equipo haga un cambio, este será debidamente </w:t>
@@ -2554,7 +2813,22 @@
         <w:t>realizará</w:t>
       </w:r>
       <w:r>
-        <w:t xml:space="preserve"> cuando el código compile y funcione todo correctamente </w:t>
+        <w:t xml:space="preserve"> cuando el código compile y </w:t>
+      </w:r>
+      <w:r>
+        <w:t xml:space="preserve">se haya comprobado que todo </w:t>
+      </w:r>
+      <w:r>
+        <w:t>funcione</w:t>
+      </w:r>
+      <w:r>
+        <w:t xml:space="preserve"> </w:t>
+      </w:r>
+      <w:r>
+        <w:t>correctamente</w:t>
+      </w:r>
+      <w:r>
+        <w:t>.</w:t>
       </w:r>
     </w:p>
     <w:p>
@@ -2571,19 +2845,16 @@
           <w:numId w:val="5"/>
         </w:numPr>
       </w:pPr>
-      <w:bookmarkStart w:id="13" w:name="_Toc507699999"/>
+      <w:bookmarkStart w:id="12" w:name="_Toc507699999"/>
       <w:r>
         <w:t>Plan de construcción y despliegue del software</w:t>
       </w:r>
-      <w:bookmarkEnd w:id="13"/>
+      <w:bookmarkEnd w:id="12"/>
     </w:p>
     <w:p>
       <w:pPr>
         <w:pStyle w:val="Textbody"/>
-        <w:numPr>
-          <w:ilvl w:val="0"/>
-          <w:numId w:val="32"/>
-        </w:numPr>
+        <w:ind w:left="720"/>
       </w:pPr>
       <w:r>
         <w:t xml:space="preserve">El software se va a construir usando </w:t>
@@ -2598,16 +2869,34 @@
         <w:t>war</w:t>
       </w:r>
       <w:r>
-        <w:t xml:space="preserve"> . Para generar el fichero APK</w:t>
-      </w:r>
-      <w:r>
-        <w:t xml:space="preserve"> se usara </w:t>
+        <w:t xml:space="preserve"> para el servidor</w:t>
+      </w:r>
+      <w:r>
+        <w:t>. Para generar el fichero APK</w:t>
+      </w:r>
+      <w:r>
+        <w:t xml:space="preserve"> se </w:t>
+      </w:r>
+      <w:r>
+        <w:t>usará</w:t>
+      </w:r>
+      <w:r>
+        <w:t xml:space="preserve"> </w:t>
       </w:r>
       <w:r>
         <w:t>Android Studio</w:t>
       </w:r>
       <w:r>
-        <w:t>. No habrá script de construcción automatizada.</w:t>
+        <w:t xml:space="preserve"> por lo que n</w:t>
+      </w:r>
+      <w:r>
+        <w:t xml:space="preserve">o habrá script de construcción </w:t>
+      </w:r>
+      <w:r>
+        <w:t>automatizada, sino que se usaran las correspondientes herramientas</w:t>
+      </w:r>
+      <w:r>
+        <w:t>.</w:t>
       </w:r>
     </w:p>
     <w:p>
@@ -2616,19 +2905,49 @@
         <w:ind w:left="709"/>
       </w:pPr>
       <w:r>
-        <w:t>Al tener todo el proyecto en GitHub, con la versión mas reciente la cual funciona correctamente, cada vez que cualquier integrante desee hacer pruebas, compilarlo o integrarlo, podrá hacerlo con la certeza de que todo debe funcionar. Hasta que la parte del servidor y bases de datos no este terminada no se podrá comprobar de forma completa, solo se podrá ver el funcionamiento de parte del sistema.</w:t>
+        <w:t xml:space="preserve">Al tener todo el proyecto en GitHub, con la versión </w:t>
+      </w:r>
+      <w:r>
+        <w:t>más</w:t>
+      </w:r>
+      <w:r>
+        <w:t xml:space="preserve"> reciente la cual funciona correctamente, cada vez que cualquier integrante desee hacer pruebas, compilarlo o integrarlo, podrá hacerlo con la certeza de que todo debe funcionar. </w:t>
+      </w:r>
+      <w:r>
+        <w:t>Cabe destacar que h</w:t>
+      </w:r>
+      <w:r>
+        <w:t xml:space="preserve">asta que la parte del servidor y </w:t>
+      </w:r>
+      <w:r>
+        <w:t xml:space="preserve">la </w:t>
+      </w:r>
+      <w:r>
+        <w:t xml:space="preserve">base de datos no </w:t>
+      </w:r>
+      <w:r>
+        <w:t>esté</w:t>
+      </w:r>
+      <w:r>
+        <w:t xml:space="preserve"> terminada no se podrá comprobar de forma completa, solo se podrá ver el funcionamiento de </w:t>
+      </w:r>
+      <w:r>
+        <w:t xml:space="preserve">una </w:t>
+      </w:r>
+      <w:r>
+        <w:t>parte del sistema.</w:t>
       </w:r>
     </w:p>
     <w:p>
       <w:pPr>
         <w:pStyle w:val="Textbody"/>
-        <w:numPr>
-          <w:ilvl w:val="0"/>
-          <w:numId w:val="32"/>
-        </w:numPr>
-      </w:pPr>
-      <w:r>
-        <w:t>Mediante e</w:t>
+        <w:ind w:left="720"/>
+      </w:pPr>
+      <w:r>
+        <w:t>En cuanto al despliegue e instalación, se realizará m</w:t>
+      </w:r>
+      <w:r>
+        <w:t>ediante e</w:t>
       </w:r>
       <w:r>
         <w:t xml:space="preserve">l fichero </w:t>
@@ -2646,7 +2965,7 @@
         <w:t>se entregan al cliente</w:t>
       </w:r>
       <w:r>
-        <w:t>, serán los necesarios para el despliegue ypara la instalación.</w:t>
+        <w:t>:</w:t>
       </w:r>
     </w:p>
     <w:p>
@@ -2658,7 +2977,22 @@
         </w:numPr>
       </w:pPr>
       <w:r>
-        <w:t>El fichero war se despliega en la venta de administración de Apache Tomcat</w:t>
+        <w:t xml:space="preserve">El fichero </w:t>
+      </w:r>
+      <w:r>
+        <w:t>.</w:t>
+      </w:r>
+      <w:r>
+        <w:t>war se despliega en la venta</w:t>
+      </w:r>
+      <w:r>
+        <w:t>na</w:t>
+      </w:r>
+      <w:r>
+        <w:t xml:space="preserve"> de administración de Apache Tomcat</w:t>
+      </w:r>
+      <w:r>
+        <w:t>.</w:t>
       </w:r>
     </w:p>
     <w:p>
@@ -2672,6 +3006,9 @@
       <w:r>
         <w:t>El fichero apk se instala en el dispositivo Android en el que se quiera usar la aplicación</w:t>
       </w:r>
+      <w:r>
+        <w:t>.</w:t>
+      </w:r>
     </w:p>
     <w:p>
       <w:pPr>
@@ -2679,7 +3016,10 @@
         <w:ind w:left="709"/>
       </w:pPr>
       <w:r>
-        <w:t>Ademas de un manual donde figuran las instrucciones y restricciones a seguir para instalar el sistema.</w:t>
+        <w:t>Además, también se proporcionará</w:t>
+      </w:r>
+      <w:r>
+        <w:t xml:space="preserve"> un manual donde figuran las instrucciones y restricciones a seguir para instalar el sistema.</w:t>
       </w:r>
     </w:p>
     <w:p>
@@ -2690,31 +3030,58 @@
           <w:numId w:val="5"/>
         </w:numPr>
       </w:pPr>
-      <w:bookmarkStart w:id="14" w:name="_Toc507700000"/>
+      <w:bookmarkStart w:id="13" w:name="_Toc507700000"/>
       <w:r>
         <w:t>Plan de aseguramiento de la calidad</w:t>
       </w:r>
-      <w:bookmarkEnd w:id="14"/>
-    </w:p>
-    <w:p>
-      <w:pPr>
-        <w:pStyle w:val="Standard"/>
-        <w:numPr>
-          <w:ilvl w:val="0"/>
-          <w:numId w:val="32"/>
-        </w:numPr>
-      </w:pPr>
-      <w:r>
-        <w:t>Siempre se ejecutará y realizará las pruebas antes de realizar un “commit” con la última actualización del proyecto validado.</w:t>
-      </w:r>
-    </w:p>
-    <w:p>
-      <w:pPr>
-        <w:pStyle w:val="Standard"/>
-        <w:numPr>
-          <w:ilvl w:val="0"/>
-          <w:numId w:val="32"/>
-        </w:numPr>
+      <w:bookmarkEnd w:id="13"/>
+    </w:p>
+    <w:p>
+      <w:pPr>
+        <w:pStyle w:val="Standard"/>
+        <w:ind w:left="720"/>
+      </w:pPr>
+      <w:r>
+        <w:t>Para asegurar la calidad, se usará la guía de estilo de Android, además s</w:t>
+      </w:r>
+      <w:r>
+        <w:t>iempre se ejecutará</w:t>
+      </w:r>
+      <w:r>
+        <w:t>n</w:t>
+      </w:r>
+      <w:r>
+        <w:t xml:space="preserve"> y realizará</w:t>
+      </w:r>
+      <w:r>
+        <w:t>n</w:t>
+      </w:r>
+      <w:r>
+        <w:t xml:space="preserve"> las pruebas </w:t>
+      </w:r>
+      <w:r>
+        <w:t xml:space="preserve">necesarias </w:t>
+      </w:r>
+      <w:r>
+        <w:t>antes de realizar un</w:t>
+      </w:r>
+      <w:r>
+        <w:t xml:space="preserve"> </w:t>
+      </w:r>
+      <w:r>
+        <w:t>commi</w:t>
+      </w:r>
+      <w:r>
+        <w:t>t</w:t>
+      </w:r>
+      <w:r>
+        <w:t xml:space="preserve"> con la última actualización del proyecto validado.</w:t>
+      </w:r>
+    </w:p>
+    <w:p>
+      <w:pPr>
+        <w:pStyle w:val="Standard"/>
+        <w:ind w:left="720"/>
       </w:pPr>
       <w:r>
         <w:t xml:space="preserve">Cuando se considere completa, la versión se </w:t>
@@ -2736,6 +3103,18 @@
       </w:r>
       <w:r>
         <w:t>, los cuales servirán para hacer pruebas finales.</w:t>
+      </w:r>
+      <w:r>
+        <w:t xml:space="preserve"> </w:t>
+      </w:r>
+      <w:r>
+        <w:t>Además,</w:t>
+      </w:r>
+      <w:r>
+        <w:t xml:space="preserve"> también se llevaran a cabo test automáticos </w:t>
+      </w:r>
+      <w:r>
+        <w:t>para verificar el correcto funcionamiento del sistema.</w:t>
       </w:r>
     </w:p>
     <w:p>
@@ -2800,12 +3179,11 @@
           <w:numId w:val="5"/>
         </w:numPr>
       </w:pPr>
-      <w:bookmarkStart w:id="15" w:name="_Toc507700001"/>
-      <w:r>
-        <w:lastRenderedPageBreak/>
+      <w:bookmarkStart w:id="14" w:name="_Toc507700001"/>
+      <w:r>
         <w:t>Calendario del proyecto y división del trabajo</w:t>
       </w:r>
-      <w:bookmarkEnd w:id="15"/>
+      <w:bookmarkEnd w:id="14"/>
     </w:p>
     <w:p>
       <w:pPr>
@@ -2916,7 +3294,25 @@
         <w:pStyle w:val="Standard"/>
       </w:pPr>
       <w:r>
-        <w:t>equipo (Irene Sánchez, Fidel Riveriego, Mengdie Zhou, Fernando Landa, Carlos Tierno). El diseño e</w:t>
+        <w:t>equipo (Irene Sánchez, Fidel R</w:t>
+      </w:r>
+      <w:r>
+        <w:t>e</w:t>
+      </w:r>
+      <w:r>
+        <w:t>v</w:t>
+      </w:r>
+      <w:r>
+        <w:t>i</w:t>
+      </w:r>
+      <w:r>
+        <w:t>riego, Mengdie Zhou, Fernando Landa</w:t>
+      </w:r>
+      <w:r>
+        <w:t xml:space="preserve"> y </w:t>
+      </w:r>
+      <w:r>
+        <w:t>Carlos Tierno). El diseño e</w:t>
       </w:r>
     </w:p>
     <w:p>
@@ -2932,31 +3328,70 @@
         <w:pStyle w:val="Standard"/>
       </w:pPr>
       <w:r>
-        <w:t>(Alberto Mur y David Saez).</w:t>
-      </w:r>
-    </w:p>
-    <w:p>
-      <w:pPr>
-        <w:pStyle w:val="Standard"/>
-      </w:pPr>
-      <w:r>
-        <w:t>Ademas, cada integrante será encargadado de otras partes del proyecto, como se ha mencionando en el punto 2.</w:t>
-      </w:r>
-    </w:p>
-    <w:p>
-      <w:pPr>
-        <w:pStyle w:val="Standard"/>
-      </w:pPr>
-      <w:r>
-        <w:t xml:space="preserve">Las tareas se reparten a cada uno de los integrantes para aprovechar mejor el trabajo en paralelo. De manera que el punto 1 se ha hecho conjuntamente entre todos lon integrantes del grupo, habiendo hecho las reuniones necesatias para las mismas. </w:t>
-      </w:r>
-    </w:p>
-    <w:p>
-      <w:pPr>
-        <w:pStyle w:val="Standard"/>
-      </w:pPr>
-      <w:r>
-        <w:t xml:space="preserve">El punto 2, junto con los prototipadfos de la GUI han sido realizados por: Mengdie Zhou. </w:t>
+        <w:t xml:space="preserve">(Alberto Mur y David </w:t>
+      </w:r>
+      <w:r>
+        <w:t>Sáez</w:t>
+      </w:r>
+      <w:r>
+        <w:t>).</w:t>
+      </w:r>
+    </w:p>
+    <w:p>
+      <w:pPr>
+        <w:pStyle w:val="Standard"/>
+      </w:pPr>
+      <w:r>
+        <w:t>Además</w:t>
+      </w:r>
+      <w:r>
+        <w:t>, cada integrante se encarga</w:t>
+      </w:r>
+      <w:r>
+        <w:t xml:space="preserve">rá </w:t>
+      </w:r>
+      <w:r>
+        <w:t xml:space="preserve">de otras partes del proyecto, como se ha </w:t>
+      </w:r>
+      <w:r>
+        <w:t>mencionado</w:t>
+      </w:r>
+      <w:r>
+        <w:t xml:space="preserve"> en el punto 2.</w:t>
+      </w:r>
+    </w:p>
+    <w:p>
+      <w:pPr>
+        <w:pStyle w:val="Standard"/>
+      </w:pPr>
+      <w:r>
+        <w:t>Las tareas se reparten a cada uno de los integrantes para aprovechar mejor el trabajo en paralelo. De manera que el punto 1 se ha hecho conjuntamente entre todos lo</w:t>
+      </w:r>
+      <w:r>
+        <w:t>s</w:t>
+      </w:r>
+      <w:r>
+        <w:t xml:space="preserve"> integrantes del grupo, habiendo hecho las reuniones </w:t>
+      </w:r>
+      <w:r>
+        <w:t>necesarias</w:t>
+      </w:r>
+      <w:r>
+        <w:t xml:space="preserve"> para las mismas. </w:t>
+      </w:r>
+    </w:p>
+    <w:p>
+      <w:pPr>
+        <w:pStyle w:val="Standard"/>
+      </w:pPr>
+      <w:r>
+        <w:t xml:space="preserve">El punto 2, junto con los </w:t>
+      </w:r>
+      <w:r>
+        <w:t>prototipados</w:t>
+      </w:r>
+      <w:r>
+        <w:t xml:space="preserve"> de la GUI han sido realizados por: Mengdie Zhou. </w:t>
       </w:r>
     </w:p>
     <w:p>
@@ -2972,7 +3407,28 @@
         <w:pStyle w:val="Standard"/>
       </w:pPr>
       <w:r>
-        <w:t xml:space="preserve">3.2: se realizará en paralelo todos los integrantes del grupo, de manera que se pretende tener el trabajo lo antes posible, no obstante, estas implementaciones podrán ser actualizadas porsteriormente por las funcionalidades que puedan surgir en el momento de realizar las implementaciones de las a`licaciones-. </w:t>
+        <w:t xml:space="preserve">El </w:t>
+      </w:r>
+      <w:r>
+        <w:t xml:space="preserve">3.2 se realizará en paralelo </w:t>
+      </w:r>
+      <w:r>
+        <w:t xml:space="preserve">entre </w:t>
+      </w:r>
+      <w:r>
+        <w:t xml:space="preserve">todos los integrantes del grupo, de manera que se pretende tener el trabajo lo antes posible, no obstante, estas implementaciones podrán ser actualizadas </w:t>
+      </w:r>
+      <w:r>
+        <w:t>posteriormente</w:t>
+      </w:r>
+      <w:r>
+        <w:t xml:space="preserve"> por las funcionalidades que puedan surgir en el momento de realizar las implementaciones de las </w:t>
+      </w:r>
+      <w:r>
+        <w:t>aplicaciones</w:t>
+      </w:r>
+      <w:r>
+        <w:t xml:space="preserve">. </w:t>
       </w:r>
     </w:p>
     <w:p>
@@ -2983,7 +3439,13 @@
         </w:tabs>
       </w:pPr>
       <w:r>
-        <w:t xml:space="preserve">3.3: debido a que en este momento se ha podido ir avanzando en otros puntos del proyecto, tales como el diseño del sistema Web y de la aplicación del móvil, se dejará a un único integrante para que realice las pruebas oportunas, Alberto Mur. </w:t>
+        <w:t>3.3: debido a que en este momento se ha podido ir avanzando en otros puntos del proyecto, tales como el diseño del sistema Web y de la aplicación del móvil, se dejará a un único integrante para que realice las pruebas oportunas</w:t>
+      </w:r>
+      <w:r>
+        <w:t xml:space="preserve"> que será</w:t>
+      </w:r>
+      <w:r>
+        <w:t xml:space="preserve"> Alberto Mur. </w:t>
       </w:r>
     </w:p>
     <w:p>
@@ -2994,7 +3456,19 @@
         </w:tabs>
       </w:pPr>
       <w:r>
-        <w:t xml:space="preserve">3.4: Despliegue y Documentacion: puesto que habrá que indicar las instrucciones de instalación del servidor junto que la BBDD, se necesitará documentarlo, que lo realizará </w:t>
+        <w:t xml:space="preserve">3.4: Despliegue y </w:t>
+      </w:r>
+      <w:r>
+        <w:t>documentación</w:t>
+      </w:r>
+      <w:r>
+        <w:t xml:space="preserve">: puesto que habrá que indicar las instrucciones de instalación del servidor junto </w:t>
+      </w:r>
+      <w:r>
+        <w:t>a</w:t>
+      </w:r>
+      <w:r>
+        <w:t xml:space="preserve"> la BBDD, se necesitará documentarlo, que lo realizará </w:t>
       </w:r>
       <w:r>
         <w:t>Alberto Mur</w:t>
@@ -3011,10 +3485,58 @@
         </w:tabs>
       </w:pPr>
       <w:r>
-        <w:t xml:space="preserve">4. </w:t>
-      </w:r>
-      <w:r>
-        <w:t xml:space="preserve">En este punto y en todos los subdivisiones, serán encargador por Fernando Landa, Carlos Tierno y Mengdie Zhou. En paralelo con quienes realizarán el punto 5, que serán: David Sáez, Fidel Riveriego e Irene Sáncehz. </w:t>
+        <w:t>4</w:t>
+      </w:r>
+      <w:r>
+        <w:t>:</w:t>
+      </w:r>
+      <w:r>
+        <w:t xml:space="preserve"> </w:t>
+      </w:r>
+      <w:r>
+        <w:t>este punto y</w:t>
+      </w:r>
+      <w:r>
+        <w:t xml:space="preserve"> todas las subdivisiones</w:t>
+      </w:r>
+      <w:r>
+        <w:t xml:space="preserve"> serán </w:t>
+      </w:r>
+      <w:r>
+        <w:t>llevados a cabo</w:t>
+      </w:r>
+      <w:r>
+        <w:t xml:space="preserve"> por Fernando Landa, Carlos Tierno y Mengdie Zhou</w:t>
+      </w:r>
+      <w:r>
+        <w:t>,</w:t>
+      </w:r>
+      <w:r>
+        <w:t xml:space="preserve"> </w:t>
+      </w:r>
+      <w:r>
+        <w:t>e</w:t>
+      </w:r>
+      <w:r>
+        <w:t>n paralelo con quienes realizarán el punto 5, que serán: David Sáez, Fidel R</w:t>
+      </w:r>
+      <w:r>
+        <w:t>e</w:t>
+      </w:r>
+      <w:r>
+        <w:t>v</w:t>
+      </w:r>
+      <w:r>
+        <w:t>i</w:t>
+      </w:r>
+      <w:r>
+        <w:t xml:space="preserve">riego e Irene </w:t>
+      </w:r>
+      <w:r>
+        <w:t>Sánchez</w:t>
+      </w:r>
+      <w:r>
+        <w:t xml:space="preserve">. </w:t>
       </w:r>
     </w:p>
     <w:p>
@@ -3026,12 +3548,12 @@
       <w:pPr>
         <w:pStyle w:val="Ttulo3"/>
       </w:pPr>
-      <w:bookmarkStart w:id="16" w:name="_Toc507700002"/>
+      <w:bookmarkStart w:id="15" w:name="_Toc507700002"/>
       <w:r>
         <w:lastRenderedPageBreak/>
         <w:t>Análisis y diseño del sistema</w:t>
       </w:r>
-      <w:bookmarkEnd w:id="16"/>
+      <w:bookmarkEnd w:id="15"/>
     </w:p>
     <w:p>
       <w:pPr>
@@ -3041,11 +3563,11 @@
           <w:numId w:val="5"/>
         </w:numPr>
       </w:pPr>
-      <w:bookmarkStart w:id="17" w:name="_Toc507700003"/>
+      <w:bookmarkStart w:id="16" w:name="_Toc507700003"/>
       <w:r>
         <w:t>Análisis de requisitos</w:t>
       </w:r>
-      <w:bookmarkEnd w:id="17"/>
+      <w:bookmarkEnd w:id="16"/>
     </w:p>
     <w:p>
       <w:pPr>
@@ -4036,9 +4558,15 @@
           <w:p>
             <w:pPr>
               <w:pStyle w:val="Standard"/>
+              <w:rPr>
+                <w:u w:val="single"/>
+              </w:rPr>
             </w:pPr>
             <w:r>
               <w:t>El sistema solo permite reproducción de archivos en formato: mp3, Ogg, acc</w:t>
+            </w:r>
+            <w:r>
+              <w:t>.</w:t>
             </w:r>
           </w:p>
         </w:tc>
@@ -4137,12 +4665,12 @@
           <w:numId w:val="5"/>
         </w:numPr>
       </w:pPr>
-      <w:bookmarkStart w:id="18" w:name="_Toc507700004"/>
+      <w:bookmarkStart w:id="17" w:name="_Toc507700004"/>
       <w:r>
         <w:lastRenderedPageBreak/>
         <w:t>Diseño del sistema</w:t>
       </w:r>
-      <w:bookmarkEnd w:id="18"/>
+      <w:bookmarkEnd w:id="17"/>
     </w:p>
     <w:p>
       <w:pPr>
@@ -4164,56 +4692,170 @@
         <w:contextualSpacing/>
         <w:jc w:val="both"/>
         <w:textAlignment w:val="auto"/>
-      </w:pPr>
-      <w:r>
+        <w:rPr>
+          <w:rFonts w:asciiTheme="minorHAnsi" w:hAnsiTheme="minorHAnsi"/>
+          <w:b/>
+        </w:rPr>
+      </w:pPr>
+      <w:r>
+        <w:rPr>
+          <w:rFonts w:asciiTheme="minorHAnsi" w:hAnsiTheme="minorHAnsi"/>
+          <w:b/>
+        </w:rPr>
         <w:t>Diagramas arquitecturales (</w:t>
       </w:r>
       <w:r>
         <w:rPr>
+          <w:rFonts w:asciiTheme="minorHAnsi" w:hAnsiTheme="minorHAnsi"/>
+          <w:b/>
           <w:u w:val="single"/>
         </w:rPr>
         <w:t>de módulos</w:t>
       </w:r>
       <w:r>
+        <w:rPr>
+          <w:rFonts w:asciiTheme="minorHAnsi" w:hAnsiTheme="minorHAnsi"/>
+          <w:b/>
+        </w:rPr>
         <w:t xml:space="preserve">, de componentes y conectores, de distribución), patrones de diseño y estilos arquitecturales que se aplicarán. Las </w:t>
       </w:r>
       <w:r>
         <w:rPr>
+          <w:rFonts w:asciiTheme="minorHAnsi" w:hAnsiTheme="minorHAnsi"/>
+          <w:b/>
           <w:u w:val="single"/>
         </w:rPr>
         <w:t>interfaces</w:t>
       </w:r>
       <w:r>
+        <w:rPr>
+          <w:rFonts w:asciiTheme="minorHAnsi" w:hAnsiTheme="minorHAnsi"/>
+          <w:b/>
+        </w:rPr>
         <w:t xml:space="preserve"> (de módulos y de componentes) son especialmente importantes. También lo son los protocolos de comunicación entre componentes.</w:t>
       </w:r>
     </w:p>
     <w:p>
       <w:pPr>
+        <w:widowControl/>
+        <w:pBdr>
+          <w:top w:val="nil"/>
+          <w:left w:val="nil"/>
+          <w:bottom w:val="nil"/>
+          <w:right w:val="nil"/>
+          <w:between w:val="nil"/>
+        </w:pBdr>
+        <w:suppressAutoHyphens w:val="0"/>
+        <w:autoSpaceDN/>
+        <w:spacing w:line="276" w:lineRule="auto"/>
+        <w:ind w:left="720"/>
+        <w:contextualSpacing/>
         <w:jc w:val="both"/>
-      </w:pPr>
-      <w:r>
-        <w:tab/>
-      </w:r>
-      <w:r>
-        <w:rPr>
+        <w:textAlignment w:val="auto"/>
+        <w:rPr>
+          <w:rFonts w:asciiTheme="minorHAnsi" w:hAnsiTheme="minorHAnsi"/>
+        </w:rPr>
+      </w:pPr>
+    </w:p>
+    <w:p>
+      <w:pPr>
+        <w:widowControl/>
+        <w:pBdr>
+          <w:top w:val="nil"/>
+          <w:left w:val="nil"/>
+          <w:bottom w:val="nil"/>
+          <w:right w:val="nil"/>
+          <w:between w:val="nil"/>
+        </w:pBdr>
+        <w:suppressAutoHyphens w:val="0"/>
+        <w:autoSpaceDN/>
+        <w:spacing w:line="276" w:lineRule="auto"/>
+        <w:ind w:left="720"/>
+        <w:contextualSpacing/>
+        <w:jc w:val="both"/>
+        <w:textAlignment w:val="auto"/>
+        <w:rPr>
+          <w:rFonts w:asciiTheme="minorHAnsi" w:hAnsiTheme="minorHAnsi"/>
+        </w:rPr>
+      </w:pPr>
+      <w:r>
+        <w:rPr>
+          <w:rFonts w:asciiTheme="minorHAnsi" w:hAnsiTheme="minorHAnsi"/>
+        </w:rPr>
+        <w:t>El diagrama de componentes para el proyecto sería el siguiente:</w:t>
+      </w:r>
+    </w:p>
+    <w:p>
+      <w:pPr>
+        <w:widowControl/>
+        <w:pBdr>
+          <w:top w:val="nil"/>
+          <w:left w:val="nil"/>
+          <w:bottom w:val="nil"/>
+          <w:right w:val="nil"/>
+          <w:between w:val="nil"/>
+        </w:pBdr>
+        <w:suppressAutoHyphens w:val="0"/>
+        <w:autoSpaceDN/>
+        <w:spacing w:line="276" w:lineRule="auto"/>
+        <w:ind w:left="720"/>
+        <w:contextualSpacing/>
+        <w:jc w:val="both"/>
+        <w:textAlignment w:val="auto"/>
+        <w:rPr>
+          <w:rFonts w:asciiTheme="minorHAnsi" w:hAnsiTheme="minorHAnsi"/>
+        </w:rPr>
+      </w:pPr>
+    </w:p>
+    <w:p>
+      <w:pPr>
+        <w:widowControl/>
+        <w:pBdr>
+          <w:top w:val="nil"/>
+          <w:left w:val="nil"/>
+          <w:bottom w:val="nil"/>
+          <w:right w:val="nil"/>
+          <w:between w:val="nil"/>
+        </w:pBdr>
+        <w:suppressAutoHyphens w:val="0"/>
+        <w:autoSpaceDN/>
+        <w:spacing w:line="276" w:lineRule="auto"/>
+        <w:ind w:left="720"/>
+        <w:contextualSpacing/>
+        <w:jc w:val="both"/>
+        <w:textAlignment w:val="auto"/>
+        <w:rPr>
+          <w:rFonts w:asciiTheme="minorHAnsi" w:hAnsiTheme="minorHAnsi"/>
+        </w:rPr>
+      </w:pPr>
+      <w:r>
+        <w:rPr>
+          <w:rFonts w:asciiTheme="minorHAnsi" w:hAnsiTheme="minorHAnsi"/>
           <w:noProof/>
         </w:rPr>
         <w:drawing>
-          <wp:inline distT="114300" distB="114300" distL="114300" distR="114300" wp14:anchorId="226D504F" wp14:editId="56AEA14B">
-            <wp:extent cx="3819525" cy="5334000"/>
-            <wp:effectExtent l="0" t="0" r="0" b="0"/>
-            <wp:docPr id="2" name="image4.png"/>
-            <wp:cNvGraphicFramePr/>
+          <wp:inline distT="0" distB="0" distL="0" distR="0" wp14:anchorId="4FCF5AC5" wp14:editId="60DA1261">
+            <wp:extent cx="5915025" cy="5334000"/>
+            <wp:effectExtent l="0" t="0" r="9525" b="0"/>
+            <wp:docPr id="8" name="Imagen 8"/>
+            <wp:cNvGraphicFramePr>
+              <a:graphicFrameLocks xmlns:a="http://schemas.openxmlformats.org/drawingml/2006/main" noChangeAspect="1"/>
+            </wp:cNvGraphicFramePr>
             <a:graphic xmlns:a="http://schemas.openxmlformats.org/drawingml/2006/main">
               <a:graphicData uri="http://schemas.openxmlformats.org/drawingml/2006/picture">
                 <pic:pic xmlns:pic="http://schemas.openxmlformats.org/drawingml/2006/picture">
                   <pic:nvPicPr>
-                    <pic:cNvPr id="0" name="image4.png"/>
-                    <pic:cNvPicPr preferRelativeResize="0"/>
+                    <pic:cNvPr id="8" name="diagrama de componentes.png"/>
+                    <pic:cNvPicPr/>
                   </pic:nvPicPr>
                   <pic:blipFill>
-                    <a:blip r:embed="rId11"/>
-                    <a:srcRect/>
+                    <a:blip r:embed="rId11">
+                      <a:extLst>
+                        <a:ext uri="{28A0092B-C50C-407E-A947-70E740481C1C}">
+                          <a14:useLocalDpi xmlns:a14="http://schemas.microsoft.com/office/drawing/2010/main" val="0"/>
+                        </a:ext>
+                      </a:extLst>
+                    </a:blip>
                     <a:stretch>
                       <a:fillRect/>
                     </a:stretch>
@@ -4221,12 +4863,11 @@
                   <pic:spPr>
                     <a:xfrm>
                       <a:off x="0" y="0"/>
-                      <a:ext cx="3819525" cy="5334000"/>
+                      <a:ext cx="5915025" cy="5334000"/>
                     </a:xfrm>
                     <a:prstGeom prst="rect">
                       <a:avLst/>
                     </a:prstGeom>
-                    <a:ln/>
                   </pic:spPr>
                 </pic:pic>
               </a:graphicData>
@@ -4237,29 +4878,104 @@
     </w:p>
     <w:p>
       <w:pPr>
+        <w:widowControl/>
+        <w:pBdr>
+          <w:top w:val="nil"/>
+          <w:left w:val="nil"/>
+          <w:bottom w:val="nil"/>
+          <w:right w:val="nil"/>
+          <w:between w:val="nil"/>
+        </w:pBdr>
+        <w:suppressAutoHyphens w:val="0"/>
+        <w:autoSpaceDN/>
+        <w:spacing w:line="276" w:lineRule="auto"/>
+        <w:ind w:left="720"/>
+        <w:contextualSpacing/>
         <w:jc w:val="both"/>
-      </w:pPr>
-      <w:r>
-        <w:rPr>
+        <w:textAlignment w:val="auto"/>
+        <w:rPr>
+          <w:rFonts w:asciiTheme="minorHAnsi" w:hAnsiTheme="minorHAnsi"/>
+        </w:rPr>
+      </w:pPr>
+    </w:p>
+    <w:p>
+      <w:pPr>
+        <w:widowControl/>
+        <w:pBdr>
+          <w:top w:val="nil"/>
+          <w:left w:val="nil"/>
+          <w:bottom w:val="nil"/>
+          <w:right w:val="nil"/>
+          <w:between w:val="nil"/>
+        </w:pBdr>
+        <w:suppressAutoHyphens w:val="0"/>
+        <w:autoSpaceDN/>
+        <w:spacing w:line="276" w:lineRule="auto"/>
+        <w:ind w:left="720"/>
+        <w:contextualSpacing/>
+        <w:jc w:val="both"/>
+        <w:textAlignment w:val="auto"/>
+        <w:rPr>
+          <w:rFonts w:asciiTheme="minorHAnsi" w:hAnsiTheme="minorHAnsi"/>
+        </w:rPr>
+      </w:pPr>
+      <w:r>
+        <w:rPr>
+          <w:rFonts w:asciiTheme="minorHAnsi" w:hAnsiTheme="minorHAnsi"/>
+        </w:rPr>
+        <w:t>Por otra parte,</w:t>
+      </w:r>
+      <w:bookmarkStart w:id="18" w:name="_GoBack"/>
+      <w:bookmarkEnd w:id="18"/>
+      <w:r>
+        <w:rPr>
+          <w:rFonts w:asciiTheme="minorHAnsi" w:hAnsiTheme="minorHAnsi"/>
+        </w:rPr>
+        <w:t xml:space="preserve"> el diagrama de despliegue sería:</w:t>
+      </w:r>
+    </w:p>
+    <w:p>
+      <w:pPr>
+        <w:jc w:val="both"/>
+        <w:rPr>
+          <w:rFonts w:asciiTheme="minorHAnsi" w:hAnsiTheme="minorHAnsi"/>
+        </w:rPr>
+      </w:pPr>
+      <w:r>
+        <w:rPr>
+          <w:rFonts w:asciiTheme="minorHAnsi" w:hAnsiTheme="minorHAnsi"/>
+        </w:rPr>
+        <w:lastRenderedPageBreak/>
+        <w:tab/>
+      </w:r>
+      <w:r>
+        <w:rPr>
+          <w:rFonts w:asciiTheme="minorHAnsi" w:hAnsiTheme="minorHAnsi"/>
           <w:noProof/>
         </w:rPr>
-        <w:lastRenderedPageBreak/>
         <w:drawing>
-          <wp:inline distT="114300" distB="114300" distL="114300" distR="114300" wp14:anchorId="587229BE" wp14:editId="2EB8347E">
-            <wp:extent cx="2295525" cy="3438525"/>
-            <wp:effectExtent l="0" t="0" r="0" b="0"/>
-            <wp:docPr id="1" name="image2.png"/>
-            <wp:cNvGraphicFramePr/>
+          <wp:inline distT="0" distB="0" distL="0" distR="0">
+            <wp:extent cx="4010025" cy="3438525"/>
+            <wp:effectExtent l="0" t="0" r="9525" b="9525"/>
+            <wp:docPr id="5" name="Imagen 5"/>
+            <wp:cNvGraphicFramePr>
+              <a:graphicFrameLocks xmlns:a="http://schemas.openxmlformats.org/drawingml/2006/main" noChangeAspect="1"/>
+            </wp:cNvGraphicFramePr>
             <a:graphic xmlns:a="http://schemas.openxmlformats.org/drawingml/2006/main">
               <a:graphicData uri="http://schemas.openxmlformats.org/drawingml/2006/picture">
                 <pic:pic xmlns:pic="http://schemas.openxmlformats.org/drawingml/2006/picture">
                   <pic:nvPicPr>
-                    <pic:cNvPr id="0" name="image2.png"/>
-                    <pic:cNvPicPr preferRelativeResize="0"/>
+                    <pic:cNvPr id="5" name="diagrama de despliegue.png"/>
+                    <pic:cNvPicPr/>
                   </pic:nvPicPr>
                   <pic:blipFill>
-                    <a:blip r:embed="rId12"/>
-                    <a:srcRect/>
+                    <a:blip r:embed="rId12">
+                      <a:extLst>
+                        <a:ext uri="{28A0092B-C50C-407E-A947-70E740481C1C}">
+                          <a14:useLocalDpi xmlns:a14="http://schemas.microsoft.com/office/drawing/2010/main" val="0"/>
+                        </a:ext>
+                      </a:extLst>
+                    </a:blip>
                     <a:stretch>
                       <a:fillRect/>
                     </a:stretch>
@@ -4267,12 +4983,11 @@
                   <pic:spPr>
                     <a:xfrm>
                       <a:off x="0" y="0"/>
-                      <a:ext cx="2295525" cy="3438525"/>
+                      <a:ext cx="4010025" cy="3438525"/>
                     </a:xfrm>
                     <a:prstGeom prst="rect">
                       <a:avLst/>
                     </a:prstGeom>
-                    <a:ln/>
                   </pic:spPr>
                 </pic:pic>
               </a:graphicData>
@@ -4284,17 +4999,55 @@
     <w:p>
       <w:pPr>
         <w:jc w:val="both"/>
+        <w:rPr>
+          <w:rFonts w:asciiTheme="minorHAnsi" w:hAnsiTheme="minorHAnsi"/>
+        </w:rPr>
+      </w:pPr>
+    </w:p>
+    <w:p>
+      <w:pPr>
+        <w:jc w:val="both"/>
+        <w:rPr>
+          <w:rFonts w:asciiTheme="minorHAnsi" w:hAnsiTheme="minorHAnsi"/>
+        </w:rPr>
       </w:pPr>
     </w:p>
     <w:p>
       <w:pPr>
         <w:ind w:left="709"/>
         <w:jc w:val="both"/>
-      </w:pPr>
-      <w:r>
-        <w:t>En cuanto a los patrones de diseño, se va a usar el patrón facade en el servidor web para definir los servicios del subsistema de manera que ofrezca una interfaz unificada realizando de esta manera una abstracción de los detalles internos</w:t>
-      </w:r>
-      <w:r>
+        <w:rPr>
+          <w:rFonts w:asciiTheme="minorHAnsi" w:hAnsiTheme="minorHAnsi"/>
+        </w:rPr>
+      </w:pPr>
+      <w:r>
+        <w:rPr>
+          <w:rFonts w:asciiTheme="minorHAnsi" w:hAnsiTheme="minorHAnsi"/>
+        </w:rPr>
+        <w:t xml:space="preserve">En </w:t>
+      </w:r>
+      <w:r>
+        <w:rPr>
+          <w:rFonts w:asciiTheme="minorHAnsi" w:hAnsiTheme="minorHAnsi"/>
+        </w:rPr>
+        <w:t xml:space="preserve">cuanto a los patrones de diseño, se va a usar el patrón </w:t>
+      </w:r>
+      <w:r>
+        <w:rPr>
+          <w:rFonts w:asciiTheme="minorHAnsi" w:hAnsiTheme="minorHAnsi"/>
+        </w:rPr>
+        <w:t>fachada</w:t>
+      </w:r>
+      <w:r>
+        <w:rPr>
+          <w:rFonts w:asciiTheme="minorHAnsi" w:hAnsiTheme="minorHAnsi"/>
+        </w:rPr>
+        <w:t xml:space="preserve"> en el servidor web para definir los servicios del subsistema de manera que ofrezca una interfaz unificada realizando de esta manera una abstracción de los detalles internos</w:t>
+      </w:r>
+      <w:r>
+        <w:rPr>
+          <w:rFonts w:asciiTheme="minorHAnsi" w:hAnsiTheme="minorHAnsi"/>
+        </w:rPr>
         <w:t>.</w:t>
       </w:r>
     </w:p>
@@ -4302,14 +5055,122 @@
       <w:pPr>
         <w:ind w:left="709"/>
         <w:jc w:val="both"/>
-      </w:pPr>
-      <w:r>
-        <w:t xml:space="preserve">Respecto a la arquitectura, será de tres capas separando el cliente móvil que será ligero de manera que disponga de la interfaz gráfica y una pequeña parte de lógica de la aplicación, el servidor web que contiene la mayor parte de la lógica de dominio y aplicación y la base de datos que para ahorrar costes se desplegará en la misma máquina que el servidor </w:t>
-      </w:r>
-      <w:r>
+        <w:rPr>
+          <w:rFonts w:asciiTheme="minorHAnsi" w:hAnsiTheme="minorHAnsi"/>
+        </w:rPr>
+      </w:pPr>
+      <w:r>
+        <w:rPr>
+          <w:rFonts w:asciiTheme="minorHAnsi" w:hAnsiTheme="minorHAnsi"/>
+        </w:rPr>
+        <w:t xml:space="preserve">Respecto a la arquitectura, será de tres capas separando el cliente móvil </w:t>
+      </w:r>
+      <w:r>
+        <w:rPr>
+          <w:rFonts w:asciiTheme="minorHAnsi" w:hAnsiTheme="minorHAnsi"/>
+        </w:rPr>
+        <w:t xml:space="preserve">y el navegador web, </w:t>
+      </w:r>
+      <w:r>
+        <w:rPr>
+          <w:rFonts w:asciiTheme="minorHAnsi" w:hAnsiTheme="minorHAnsi"/>
+        </w:rPr>
+        <w:t xml:space="preserve">que </w:t>
+      </w:r>
+      <w:r>
+        <w:rPr>
+          <w:rFonts w:asciiTheme="minorHAnsi" w:hAnsiTheme="minorHAnsi"/>
+        </w:rPr>
+        <w:t xml:space="preserve">ambos </w:t>
+      </w:r>
+      <w:r>
+        <w:rPr>
+          <w:rFonts w:asciiTheme="minorHAnsi" w:hAnsiTheme="minorHAnsi"/>
+        </w:rPr>
+        <w:t>será</w:t>
+      </w:r>
+      <w:r>
+        <w:rPr>
+          <w:rFonts w:asciiTheme="minorHAnsi" w:hAnsiTheme="minorHAnsi"/>
+        </w:rPr>
+        <w:t>n</w:t>
+      </w:r>
+      <w:r>
+        <w:rPr>
+          <w:rFonts w:asciiTheme="minorHAnsi" w:hAnsiTheme="minorHAnsi"/>
+        </w:rPr>
+        <w:t xml:space="preserve"> ligero</w:t>
+      </w:r>
+      <w:r>
+        <w:rPr>
+          <w:rFonts w:asciiTheme="minorHAnsi" w:hAnsiTheme="minorHAnsi"/>
+        </w:rPr>
+        <w:t>s</w:t>
+      </w:r>
+      <w:r>
+        <w:rPr>
+          <w:rFonts w:asciiTheme="minorHAnsi" w:hAnsiTheme="minorHAnsi"/>
+        </w:rPr>
+        <w:t xml:space="preserve"> de manera que </w:t>
+      </w:r>
+      <w:r>
+        <w:rPr>
+          <w:rFonts w:asciiTheme="minorHAnsi" w:hAnsiTheme="minorHAnsi"/>
+        </w:rPr>
+        <w:t xml:space="preserve">el primero </w:t>
+      </w:r>
+      <w:r>
+        <w:rPr>
+          <w:rFonts w:asciiTheme="minorHAnsi" w:hAnsiTheme="minorHAnsi"/>
+        </w:rPr>
+        <w:t>disponga de la interfaz gráfica y una pequeña parte de lógica de la aplicación</w:t>
+      </w:r>
+      <w:r>
+        <w:rPr>
+          <w:rFonts w:asciiTheme="minorHAnsi" w:hAnsiTheme="minorHAnsi"/>
+        </w:rPr>
+        <w:t>. Respecto a</w:t>
+      </w:r>
+      <w:r>
+        <w:rPr>
+          <w:rFonts w:asciiTheme="minorHAnsi" w:hAnsiTheme="minorHAnsi"/>
+        </w:rPr>
+        <w:t>l servidor web</w:t>
+      </w:r>
+      <w:r>
+        <w:rPr>
+          <w:rFonts w:asciiTheme="minorHAnsi" w:hAnsiTheme="minorHAnsi"/>
+        </w:rPr>
+        <w:t>, este</w:t>
+      </w:r>
+      <w:r>
+        <w:rPr>
+          <w:rFonts w:asciiTheme="minorHAnsi" w:hAnsiTheme="minorHAnsi"/>
+        </w:rPr>
+        <w:t xml:space="preserve"> contiene la mayor parte de la lógica de dominio y aplicación y</w:t>
+      </w:r>
+      <w:r>
+        <w:rPr>
+          <w:rFonts w:asciiTheme="minorHAnsi" w:hAnsiTheme="minorHAnsi"/>
+        </w:rPr>
+        <w:t xml:space="preserve"> la última capa corresponde a la </w:t>
+      </w:r>
+      <w:r>
+        <w:rPr>
+          <w:rFonts w:asciiTheme="minorHAnsi" w:hAnsiTheme="minorHAnsi"/>
+        </w:rPr>
+        <w:t xml:space="preserve">base de datos que para ahorrar costes se desplegará en la misma máquina que el servidor </w:t>
+      </w:r>
+      <w:r>
+        <w:rPr>
+          <w:rFonts w:asciiTheme="minorHAnsi" w:hAnsiTheme="minorHAnsi"/>
+        </w:rPr>
         <w:t>web,</w:t>
       </w:r>
       <w:r>
+        <w:rPr>
+          <w:rFonts w:asciiTheme="minorHAnsi" w:hAnsiTheme="minorHAnsi"/>
+        </w:rPr>
         <w:t xml:space="preserve"> aunque en el futuro se podría instalar en una máquina distinta sin necesidad de realizar muchos cambios. </w:t>
       </w:r>
     </w:p>
@@ -4317,58 +5178,143 @@
       <w:pPr>
         <w:ind w:left="709"/>
         <w:jc w:val="both"/>
-      </w:pPr>
-      <w:r>
+        <w:rPr>
+          <w:rFonts w:asciiTheme="minorHAnsi" w:hAnsiTheme="minorHAnsi"/>
+        </w:rPr>
+      </w:pPr>
+      <w:r>
+        <w:rPr>
+          <w:rFonts w:asciiTheme="minorHAnsi" w:hAnsiTheme="minorHAnsi"/>
+        </w:rPr>
         <w:t xml:space="preserve">Otra opción que se tuvo en mente fue usar una arquitectura en dos </w:t>
       </w:r>
       <w:r>
+        <w:rPr>
+          <w:rFonts w:asciiTheme="minorHAnsi" w:hAnsiTheme="minorHAnsi"/>
+        </w:rPr>
         <w:t>capas,</w:t>
       </w:r>
       <w:r>
+        <w:rPr>
+          <w:rFonts w:asciiTheme="minorHAnsi" w:hAnsiTheme="minorHAnsi"/>
+        </w:rPr>
         <w:t xml:space="preserve"> pero se </w:t>
       </w:r>
       <w:r>
+        <w:rPr>
+          <w:rFonts w:asciiTheme="minorHAnsi" w:hAnsiTheme="minorHAnsi"/>
+        </w:rPr>
         <w:t>descartó</w:t>
       </w:r>
       <w:r>
-        <w:t xml:space="preserve"> debido a que el cliente móvil tendría que ser pesado y siguiendo la primera opción en futuras versiones se puede expandir el proyecto de manera que también sea aplicación web utilizando la API que ofrece el servidor web mientras que con dos capas habría que volver a diseñarlo.</w:t>
+        <w:rPr>
+          <w:rFonts w:asciiTheme="minorHAnsi" w:hAnsiTheme="minorHAnsi"/>
+        </w:rPr>
+        <w:t xml:space="preserve"> debido a que el cliente móvil tendría que ser pesado y </w:t>
+      </w:r>
+      <w:r>
+        <w:rPr>
+          <w:rFonts w:asciiTheme="minorHAnsi" w:hAnsiTheme="minorHAnsi"/>
+        </w:rPr>
+        <w:t>además no hubiera sido posible reutilizar el servidor para tener también una aplicación web</w:t>
+      </w:r>
+      <w:r>
+        <w:rPr>
+          <w:rFonts w:asciiTheme="minorHAnsi" w:hAnsiTheme="minorHAnsi"/>
+        </w:rPr>
+        <w:t>.</w:t>
       </w:r>
     </w:p>
     <w:p>
       <w:pPr>
         <w:ind w:left="709"/>
         <w:jc w:val="both"/>
-      </w:pPr>
-      <w:r>
-        <w:t>Los protocolos de comunicación serán HTTPS para tener conexión segura mediante cifrado entre los clientes móviles y el servidor dado que la conexión se realiza mediante Internet y por tanto no se puede elegir un protocolo sin cifrar como http. Por otra parte, dado que el servidor web y la base de datos se despliegan en la misma máquina física el acceso a los datos se realiza mediante JDBC. En caso de instalación de la base de datos en otra máquina física en futuras versiones, la conexión se podría realizar mediante Intranet.</w:t>
+        <w:rPr>
+          <w:rFonts w:asciiTheme="minorHAnsi" w:hAnsiTheme="minorHAnsi"/>
+        </w:rPr>
+      </w:pPr>
+      <w:r>
+        <w:rPr>
+          <w:rFonts w:asciiTheme="minorHAnsi" w:hAnsiTheme="minorHAnsi"/>
+        </w:rPr>
+        <w:t>Los protocolos de comunicación serán HTTPS para tener conexión segura mediante cifrado entre los clientes móviles</w:t>
+      </w:r>
+      <w:r>
+        <w:rPr>
+          <w:rFonts w:asciiTheme="minorHAnsi" w:hAnsiTheme="minorHAnsi"/>
+        </w:rPr>
+        <w:t xml:space="preserve"> y los navegadores con</w:t>
+      </w:r>
+      <w:r>
+        <w:rPr>
+          <w:rFonts w:asciiTheme="minorHAnsi" w:hAnsiTheme="minorHAnsi"/>
+        </w:rPr>
+        <w:t xml:space="preserve"> el servidor dado que la conexión se realiza mediante Internet y por tanto no se puede elegir un protocolo sin cifrar como http. Por otra parte, dado que el servidor web y la base de datos se despliegan en la misma máquina física el acceso a los datos se realiza mediante JDBC. En caso de instalación de la base de datos en otra máquina física en futuras versiones, la conexión se podría realizar mediante Intranet.</w:t>
       </w:r>
     </w:p>
     <w:p>
       <w:pPr>
         <w:jc w:val="both"/>
-      </w:pPr>
-    </w:p>
-    <w:p>
-      <w:pPr>
-        <w:jc w:val="both"/>
-      </w:pPr>
-    </w:p>
-    <w:p>
-      <w:pPr>
-        <w:pStyle w:val="Standard"/>
-        <w:numPr>
-          <w:ilvl w:val="0"/>
-          <w:numId w:val="34"/>
-        </w:numPr>
-      </w:pPr>
-      <w:r>
-        <w:t xml:space="preserve">Tecnologías </w:t>
-      </w:r>
-      <w:r>
-        <w:t>elegidas:</w:t>
-      </w:r>
-      <w:r>
-        <w:t xml:space="preserve"> El lenguaje de programación elegido es Java dado que es un lenguaje habitual de desarrollo en Android, está bien documentado y tiene bastantes librerías para diversos </w:t>
+        <w:rPr>
+          <w:rFonts w:asciiTheme="minorHAnsi" w:hAnsiTheme="minorHAnsi"/>
+        </w:rPr>
+      </w:pPr>
+    </w:p>
+    <w:p>
+      <w:pPr>
+        <w:pStyle w:val="Standard"/>
+        <w:ind w:left="720"/>
+      </w:pPr>
+      <w:r>
+        <w:rPr>
+          <w:rFonts w:asciiTheme="minorHAnsi" w:hAnsiTheme="minorHAnsi"/>
+        </w:rPr>
+        <w:t>Respecto a las t</w:t>
+      </w:r>
+      <w:r>
+        <w:rPr>
+          <w:rFonts w:asciiTheme="minorHAnsi" w:hAnsiTheme="minorHAnsi"/>
+        </w:rPr>
+        <w:t xml:space="preserve">ecnologías </w:t>
+      </w:r>
+      <w:r>
+        <w:rPr>
+          <w:rFonts w:asciiTheme="minorHAnsi" w:hAnsiTheme="minorHAnsi"/>
+        </w:rPr>
+        <w:t>elegidas</w:t>
+      </w:r>
+      <w:r>
+        <w:rPr>
+          <w:rFonts w:asciiTheme="minorHAnsi" w:hAnsiTheme="minorHAnsi"/>
+        </w:rPr>
+        <w:t>,</w:t>
+      </w:r>
+      <w:r>
+        <w:rPr>
+          <w:rFonts w:asciiTheme="minorHAnsi" w:hAnsiTheme="minorHAnsi"/>
+        </w:rPr>
+        <w:t xml:space="preserve"> </w:t>
+      </w:r>
+      <w:r>
+        <w:rPr>
+          <w:rFonts w:asciiTheme="minorHAnsi" w:hAnsiTheme="minorHAnsi"/>
+        </w:rPr>
+        <w:t>e</w:t>
+      </w:r>
+      <w:r>
+        <w:rPr>
+          <w:rFonts w:asciiTheme="minorHAnsi" w:hAnsiTheme="minorHAnsi"/>
+        </w:rPr>
+        <w:t>l lenguaje de programación elegido es Java dado que es un lenguaje habitual de desarrollo en Android</w:t>
+      </w:r>
+      <w:r>
+        <w:rPr>
+          <w:rFonts w:asciiTheme="minorHAnsi" w:hAnsiTheme="minorHAnsi"/>
+        </w:rPr>
+        <w:t xml:space="preserve"> y en web</w:t>
+      </w:r>
+      <w:r>
+        <w:t xml:space="preserve">, está bien documentado y tiene bastantes librerías para diversos </w:t>
       </w:r>
       <w:r>
         <w:t>componentes (</w:t>
@@ -4380,35 +5326,21 @@
         <w:t>búsquedas,</w:t>
       </w:r>
       <w:r>
-        <w:t xml:space="preserve">) y además todo el equipo de desarrollo tiene experiencia con este lenguaje. </w:t>
-      </w:r>
-    </w:p>
-    <w:p>
-      <w:pPr>
-        <w:pStyle w:val="Standard"/>
-      </w:pPr>
-    </w:p>
-    <w:p>
-      <w:pPr>
-        <w:pStyle w:val="Standard"/>
-        <w:numPr>
-          <w:ilvl w:val="0"/>
-          <w:numId w:val="28"/>
-        </w:numPr>
-      </w:pPr>
-      <w:r>
-        <w:t xml:space="preserve">Otros aspectos técnicos de interés (p.ej. </w:t>
-      </w:r>
-      <w:r>
-        <w:t>sí</w:t>
-      </w:r>
-      <w:r>
-        <w:t xml:space="preserve"> hay base de datos si va a ser SQL o NoSQL, si hay una API Web va a ser RESTful o no, si algunas de las operaciones van a ser asíncronas o no, si va a ser una aplicación móvil o de escritorio será nativa o se van a usar tecnologías web, cómo se van a considerar los requisitos de seguridad o de prestaciones, cómo y dónde se harán las instalaciones y despliegues etc.)</w:t>
-      </w:r>
-    </w:p>
-    <w:p>
-      <w:pPr>
-        <w:pStyle w:val="Prrafodelista"/>
+        <w:t xml:space="preserve"> etc.</w:t>
+      </w:r>
+      <w:r>
+        <w:t>) y además todo el equipo de desarrollo tiene experiencia con este lenguaje.</w:t>
+      </w:r>
+      <w:r>
+        <w:t xml:space="preserve"> En cuanto al servidor, se utilizarán servlets y JSP dado que el equipo ya ha trabajado previamente con esta tecnología.</w:t>
+      </w:r>
+      <w:r>
+        <w:t xml:space="preserve"> </w:t>
+      </w:r>
+    </w:p>
+    <w:p>
+      <w:pPr>
+        <w:pStyle w:val="Standard"/>
       </w:pPr>
     </w:p>
     <w:p>
@@ -4417,8 +5349,11 @@
         <w:jc w:val="both"/>
       </w:pPr>
       <w:r>
+        <w:t xml:space="preserve">La base de datos elegida es SQL usando el sistema gestor MySQL y se ha elegido debido a que se quiere conseguir realizar consultas más complejas y tener consistencia en los datos por lo que a pesar de que una base de datos tipo NoSQL habría aportado escalabilidad horizontal, se ha optado </w:t>
+      </w:r>
+      <w:r>
         <w:lastRenderedPageBreak/>
-        <w:t>La base de datos elegida es SQL usando el sistema gestor MySQL y se ha elegido debido a que se quiere conseguir realizar consultas más complejas y tener consistencia en los datos por lo que a pesar de que una base de datos tipo NoSQL habría aportado escalabilidad horizontal, se ha optado por SQL puesto que además el equipo ya contaba con experiencia en el diseño y puesta en marcha de bases de datos relaciones con MySQL.</w:t>
+        <w:t>por SQL puesto que además el equipo ya contaba con experiencia en el diseño y puesta en marcha de bases de datos relaciones con MySQL.</w:t>
       </w:r>
     </w:p>
     <w:p>
@@ -4448,7 +5383,13 @@
         <w:t>que,</w:t>
       </w:r>
       <w:r>
-        <w:t xml:space="preserve"> aunque se evaluó la opción de que usase tecnologías web con lo que sería compatible con cualquier sistema operativo se prefirió desarrollar solo para el sistema Android para aprovechar las funcionalidades del dispositivo y tener mayor visibilidad en el mercado si en el futuro se decide incluir la aplicación en Google Play. Además de esta manera se puede ofrecer cierta funcionalidad si no se dispone de conexión a Internet mientras que con tecnologías web no sería posible.</w:t>
+        <w:t xml:space="preserve"> aunque se evaluó la opción de que usase tecnologías web </w:t>
+      </w:r>
+      <w:r>
+        <w:t xml:space="preserve">adaptando la interfaz, </w:t>
+      </w:r>
+      <w:r>
+        <w:t>con lo que sería compatible con cualquier sistema operativo se prefirió desarrollar solo para el sistema Android para aprovechar las funcionalidades del dispositivo y tener mayor visibilidad en el mercado si en el futuro se decide incluir la aplicación en Google Play. Además de esta manera se puede ofrecer cierta funcionalidad si no se dispone de conexión a Internet mientras que con tecnologías web no sería posible.</w:t>
       </w:r>
     </w:p>
     <w:p>
@@ -4628,7 +5569,7 @@
         <w:noProof/>
         <w:szCs w:val="20"/>
       </w:rPr>
-      <w:t>9</w:t>
+      <w:t>7</w:t>
     </w:r>
     <w:r>
       <w:rPr>

</xml_diff>

<commit_message>
Modificado en definitivo Entrega word
</commit_message>
<xml_diff>
--- a/Gestion/6f-PS-02-Plan_de_gestion_analis_diseno_y_memoria_del_proyecto[1131].docx
+++ b/Gestion/6f-PS-02-Plan_de_gestion_analis_diseno_y_memoria_del_proyecto[1131].docx
@@ -259,7 +259,15 @@
                               <w:jc w:val="right"/>
                             </w:pPr>
                             <w:r>
-                              <w:t>Fidel Reviriego – 716678@unizar.es</w:t>
+                              <w:t xml:space="preserve">Fidel </w:t>
+                            </w:r>
+                            <w:proofErr w:type="spellStart"/>
+                            <w:r>
+                              <w:t>Reviriego</w:t>
+                            </w:r>
+                            <w:proofErr w:type="spellEnd"/>
+                            <w:r>
+                              <w:t xml:space="preserve"> – 716678@unizar.es</w:t>
                             </w:r>
                           </w:p>
                           <w:p>
@@ -268,7 +276,15 @@
                               <w:jc w:val="right"/>
                             </w:pPr>
                             <w:r>
-                              <w:t>Alberto Mur – 697589@unizar.es</w:t>
+                              <w:t xml:space="preserve">Alberto </w:t>
+                            </w:r>
+                            <w:proofErr w:type="spellStart"/>
+                            <w:r>
+                              <w:t>Mur</w:t>
+                            </w:r>
+                            <w:proofErr w:type="spellEnd"/>
+                            <w:r>
+                              <w:t xml:space="preserve"> – 697589@unizar.es</w:t>
                             </w:r>
                           </w:p>
                           <w:p>
@@ -1609,7 +1625,23 @@
           <w:rFonts w:ascii="Calibri" w:hAnsi="Calibri" w:cs="Calibri"/>
           <w:szCs w:val="22"/>
         </w:rPr>
-        <w:t xml:space="preserve">En este proyecto se va a desarrollar una aplicación que permita la reproducción de música vía streaming. El proyecto comprenderá la creación y el mantenimiento de la aplicación </w:t>
+        <w:t xml:space="preserve">En este proyecto se va a desarrollar una aplicación que permita la reproducción de música vía </w:t>
+      </w:r>
+      <w:proofErr w:type="spellStart"/>
+      <w:r>
+        <w:rPr>
+          <w:rFonts w:ascii="Calibri" w:hAnsi="Calibri" w:cs="Calibri"/>
+          <w:szCs w:val="22"/>
+        </w:rPr>
+        <w:t>streaming</w:t>
+      </w:r>
+      <w:proofErr w:type="spellEnd"/>
+      <w:r>
+        <w:rPr>
+          <w:rFonts w:ascii="Calibri" w:hAnsi="Calibri" w:cs="Calibri"/>
+          <w:szCs w:val="22"/>
+        </w:rPr>
+        <w:t xml:space="preserve">. El proyecto comprenderá la creación y el mantenimiento de la aplicación </w:t>
       </w:r>
       <w:r>
         <w:rPr>
@@ -1931,8 +1963,13 @@
         <w:t>b</w:t>
       </w:r>
       <w:r>
-        <w:t>ases de datos y servidor: David Sáez y Alberto Mur</w:t>
-      </w:r>
+        <w:t xml:space="preserve">ases de datos y servidor: David Sáez y Alberto </w:t>
+      </w:r>
+      <w:proofErr w:type="spellStart"/>
+      <w:r>
+        <w:t>Mur</w:t>
+      </w:r>
+      <w:proofErr w:type="spellEnd"/>
       <w:r>
         <w:t>; encargado</w:t>
       </w:r>
@@ -1969,6 +2006,7 @@
       <w:r>
         <w:t xml:space="preserve">esarrollador de la interfaz Web: Fidel </w:t>
       </w:r>
+      <w:proofErr w:type="spellStart"/>
       <w:r>
         <w:t>R</w:t>
       </w:r>
@@ -1984,6 +2022,7 @@
       <w:r>
         <w:t>riego</w:t>
       </w:r>
+      <w:proofErr w:type="spellEnd"/>
       <w:r>
         <w:t xml:space="preserve"> y</w:t>
       </w:r>
@@ -2322,8 +2361,21 @@
         <w:t xml:space="preserve">Como lenguaje </w:t>
       </w:r>
       <w:r>
-        <w:t>para la versión Web: jsp y html</w:t>
-      </w:r>
+        <w:t xml:space="preserve">para la versión Web: </w:t>
+      </w:r>
+      <w:proofErr w:type="spellStart"/>
+      <w:r>
+        <w:t>jsp</w:t>
+      </w:r>
+      <w:proofErr w:type="spellEnd"/>
+      <w:r>
+        <w:t xml:space="preserve"> y </w:t>
+      </w:r>
+      <w:proofErr w:type="spellStart"/>
+      <w:r>
+        <w:t>html</w:t>
+      </w:r>
+      <w:proofErr w:type="spellEnd"/>
     </w:p>
     <w:p>
       <w:pPr>
@@ -2358,8 +2410,13 @@
         </w:numPr>
       </w:pPr>
       <w:r>
-        <w:t>Como librería de búsqueda: Apache Lucene</w:t>
-      </w:r>
+        <w:t xml:space="preserve">Como librería de búsqueda: Apache </w:t>
+      </w:r>
+      <w:proofErr w:type="spellStart"/>
+      <w:r>
+        <w:t>Lucene</w:t>
+      </w:r>
+      <w:proofErr w:type="spellEnd"/>
     </w:p>
     <w:p>
       <w:pPr>
@@ -2936,7 +2993,15 @@
         <w:t>de la puesta en marcha</w:t>
       </w:r>
       <w:r>
-        <w:t>, apoyo al equipo, revisión de commits, copias de seguridad</w:t>
+        <w:t xml:space="preserve">, apoyo al equipo, revisión de </w:t>
+      </w:r>
+      <w:proofErr w:type="spellStart"/>
+      <w:r>
+        <w:t>commits</w:t>
+      </w:r>
+      <w:proofErr w:type="spellEnd"/>
+      <w:r>
+        <w:t>, copias de seguridad</w:t>
       </w:r>
       <w:r>
         <w:t xml:space="preserve"> y del</w:t>
@@ -2981,7 +3046,15 @@
         <w:t>especificado</w:t>
       </w:r>
       <w:r>
-        <w:t xml:space="preserve"> en el commit y se avisa al resto del equipo. El cambio mencionado </w:t>
+        <w:t xml:space="preserve"> en el </w:t>
+      </w:r>
+      <w:proofErr w:type="spellStart"/>
+      <w:r>
+        <w:t>commit</w:t>
+      </w:r>
+      <w:proofErr w:type="spellEnd"/>
+      <w:r>
+        <w:t xml:space="preserve"> y se avisa al resto del equipo. El cambio mencionado </w:t>
       </w:r>
       <w:r>
         <w:t>anteriormente</w:t>
@@ -3045,9 +3118,11 @@
       <w:r>
         <w:t>.</w:t>
       </w:r>
+      <w:proofErr w:type="spellStart"/>
       <w:r>
         <w:t>war</w:t>
       </w:r>
+      <w:proofErr w:type="spellEnd"/>
       <w:r>
         <w:t xml:space="preserve"> para el servidor</w:t>
       </w:r>
@@ -3135,8 +3210,21 @@
       <w:r>
         <w:t>.</w:t>
       </w:r>
-      <w:r>
-        <w:t xml:space="preserve">war y el apk </w:t>
+      <w:proofErr w:type="spellStart"/>
+      <w:r>
+        <w:t>war</w:t>
+      </w:r>
+      <w:proofErr w:type="spellEnd"/>
+      <w:r>
+        <w:t xml:space="preserve"> y el </w:t>
+      </w:r>
+      <w:proofErr w:type="spellStart"/>
+      <w:r>
+        <w:t>apk</w:t>
+      </w:r>
+      <w:proofErr w:type="spellEnd"/>
+      <w:r>
+        <w:t xml:space="preserve"> </w:t>
       </w:r>
       <w:r>
         <w:t xml:space="preserve">que </w:t>
@@ -3162,8 +3250,13 @@
       <w:r>
         <w:t>.</w:t>
       </w:r>
-      <w:r>
-        <w:t>war se despliega en la venta</w:t>
+      <w:proofErr w:type="spellStart"/>
+      <w:r>
+        <w:t>war</w:t>
+      </w:r>
+      <w:proofErr w:type="spellEnd"/>
+      <w:r>
+        <w:t xml:space="preserve"> se despliega en la venta</w:t>
       </w:r>
       <w:r>
         <w:t>na</w:t>
@@ -3184,7 +3277,15 @@
         </w:numPr>
       </w:pPr>
       <w:r>
-        <w:t>El fichero apk se instala en el dispositivo Android en el que se quiera usar la aplicación</w:t>
+        <w:t xml:space="preserve">El fichero </w:t>
+      </w:r>
+      <w:proofErr w:type="spellStart"/>
+      <w:r>
+        <w:t>apk</w:t>
+      </w:r>
+      <w:proofErr w:type="spellEnd"/>
+      <w:r>
+        <w:t xml:space="preserve"> se instala en el dispositivo Android en el que se quiera usar la aplicación</w:t>
       </w:r>
       <w:r>
         <w:t>.</w:t>
@@ -3248,12 +3349,14 @@
       <w:r>
         <w:t xml:space="preserve"> </w:t>
       </w:r>
+      <w:proofErr w:type="spellStart"/>
       <w:r>
         <w:t>commi</w:t>
       </w:r>
       <w:r>
         <w:t>t</w:t>
       </w:r>
+      <w:proofErr w:type="spellEnd"/>
       <w:r>
         <w:t xml:space="preserve"> con la última actualización del proyecto validado.</w:t>
       </w:r>
@@ -3297,11 +3400,16 @@
         <w:t>llevará</w:t>
       </w:r>
       <w:r>
-        <w:t xml:space="preserve"> a cabo test</w:t>
+        <w:t xml:space="preserve"> a cabo </w:t>
+      </w:r>
+      <w:proofErr w:type="spellStart"/>
+      <w:r>
+        <w:t>test</w:t>
       </w:r>
       <w:r>
         <w:t>s</w:t>
       </w:r>
+      <w:proofErr w:type="spellEnd"/>
       <w:r>
         <w:t xml:space="preserve"> automáticos </w:t>
       </w:r>
@@ -3530,7 +3638,15 @@
         <w:t>ra</w:t>
       </w:r>
       <w:r>
-        <w:t xml:space="preserve">: Alberto Mur y David Sáez. </w:t>
+        <w:t xml:space="preserve">: Alberto </w:t>
+      </w:r>
+      <w:proofErr w:type="spellStart"/>
+      <w:r>
+        <w:t>Mur</w:t>
+      </w:r>
+      <w:proofErr w:type="spellEnd"/>
+      <w:r>
+        <w:t xml:space="preserve"> y David Sáez. </w:t>
       </w:r>
     </w:p>
     <w:p>
@@ -3576,7 +3692,15 @@
         <w:t xml:space="preserve"> que será</w:t>
       </w:r>
       <w:r>
-        <w:t xml:space="preserve"> Alberto Mur. </w:t>
+        <w:t xml:space="preserve"> Alberto </w:t>
+      </w:r>
+      <w:proofErr w:type="spellStart"/>
+      <w:r>
+        <w:t>Mur</w:t>
+      </w:r>
+      <w:proofErr w:type="spellEnd"/>
+      <w:r>
+        <w:t xml:space="preserve">. </w:t>
       </w:r>
     </w:p>
     <w:p>
@@ -3602,8 +3726,13 @@
         <w:t xml:space="preserve"> la BBDD, se necesitará documentarlo, que lo realizará </w:t>
       </w:r>
       <w:r>
-        <w:t>Alberto Mur</w:t>
-      </w:r>
+        <w:t xml:space="preserve">Alberto </w:t>
+      </w:r>
+      <w:proofErr w:type="spellStart"/>
+      <w:r>
+        <w:t>Mur</w:t>
+      </w:r>
+      <w:proofErr w:type="spellEnd"/>
       <w:r>
         <w:t xml:space="preserve">. </w:t>
       </w:r>
@@ -3658,7 +3787,15 @@
         <w:t xml:space="preserve">n paralelo </w:t>
       </w:r>
       <w:r>
-        <w:t>los demás integrantes (concretamente David Sáez, Fidel Reviriego e Irene Sánchez) se encargarán del</w:t>
+        <w:t xml:space="preserve">los demás integrantes (concretamente David Sáez, Fidel </w:t>
+      </w:r>
+      <w:proofErr w:type="spellStart"/>
+      <w:r>
+        <w:t>Reviriego</w:t>
+      </w:r>
+      <w:proofErr w:type="spellEnd"/>
+      <w:r>
+        <w:t xml:space="preserve"> e Irene Sánchez) se encargarán del</w:t>
       </w:r>
       <w:r>
         <w:t xml:space="preserve"> punto 5</w:t>
@@ -3807,7 +3944,6 @@
                 <w:bCs/>
               </w:rPr>
             </w:pPr>
-            <w:bookmarkStart w:id="17" w:name="_GoBack" w:colFirst="0" w:colLast="1"/>
             <w:r>
               <w:rPr>
                 <w:b/>
@@ -3850,7 +3986,6 @@
           </w:p>
         </w:tc>
       </w:tr>
-      <w:bookmarkEnd w:id="17"/>
       <w:tr>
         <w:trPr>
           <w:cantSplit/>
@@ -3912,7 +4047,15 @@
               <w:pStyle w:val="Standard"/>
             </w:pPr>
             <w:r>
-              <w:t xml:space="preserve">El usuario puede crear cuenta y loguearse con ella. </w:t>
+              <w:t xml:space="preserve">El usuario puede crear cuenta y </w:t>
+            </w:r>
+            <w:proofErr w:type="spellStart"/>
+            <w:r>
+              <w:t>loguearse</w:t>
+            </w:r>
+            <w:proofErr w:type="spellEnd"/>
+            <w:r>
+              <w:t xml:space="preserve"> con ella. </w:t>
             </w:r>
           </w:p>
         </w:tc>
@@ -4464,7 +4607,15 @@
               <w:pStyle w:val="Standard"/>
             </w:pPr>
             <w:r>
-              <w:t xml:space="preserve">La reproducción de las canciones se hace vía streaming. </w:t>
+              <w:t xml:space="preserve">La reproducción de las canciones se hace vía </w:t>
+            </w:r>
+            <w:proofErr w:type="spellStart"/>
+            <w:r>
+              <w:t>streaming</w:t>
+            </w:r>
+            <w:proofErr w:type="spellEnd"/>
+            <w:r>
+              <w:t xml:space="preserve">. </w:t>
             </w:r>
           </w:p>
         </w:tc>
@@ -5044,8 +5195,13 @@
               </w:rPr>
             </w:pPr>
             <w:r>
-              <w:t>El sistema solo permite reproducción de archivos en formato: mp3, Ogg, acc</w:t>
-            </w:r>
+              <w:t xml:space="preserve">El sistema solo permite reproducción de archivos en formato: mp3, Ogg, </w:t>
+            </w:r>
+            <w:proofErr w:type="spellStart"/>
+            <w:r>
+              <w:t>acc</w:t>
+            </w:r>
+            <w:proofErr w:type="spellEnd"/>
             <w:r>
               <w:t>.</w:t>
             </w:r>
@@ -5102,36 +5258,8 @@
       <w:pPr>
         <w:pStyle w:val="Standard"/>
       </w:pPr>
-    </w:p>
-    <w:p>
-      <w:pPr>
-        <w:pStyle w:val="Standard"/>
-      </w:pPr>
-    </w:p>
-    <w:p>
-      <w:pPr>
-        <w:pStyle w:val="Standard"/>
-      </w:pPr>
-    </w:p>
-    <w:p>
-      <w:pPr>
-        <w:pStyle w:val="Standard"/>
-      </w:pPr>
-    </w:p>
-    <w:p>
-      <w:pPr>
-        <w:pStyle w:val="Standard"/>
-      </w:pPr>
-    </w:p>
-    <w:p>
-      <w:pPr>
-        <w:pStyle w:val="Standard"/>
-      </w:pPr>
-    </w:p>
-    <w:p>
-      <w:pPr>
-        <w:pStyle w:val="Standard"/>
-      </w:pPr>
+      <w:bookmarkStart w:id="17" w:name="_GoBack"/>
+      <w:bookmarkEnd w:id="17"/>
     </w:p>
     <w:p>
       <w:pPr>
@@ -5153,6 +5281,7 @@
       </w:pPr>
       <w:bookmarkStart w:id="18" w:name="_Toc507774338"/>
       <w:r>
+        <w:lastRenderedPageBreak/>
         <w:t>Diseño del sistema</w:t>
       </w:r>
       <w:bookmarkEnd w:id="18"/>
@@ -5269,14 +5398,27 @@
       <w:r>
         <w:t xml:space="preserve">Ilustración </w:t>
       </w:r>
-      <w:fldSimple w:instr=" SEQ Ilustración \* ARABIC ">
-        <w:r>
-          <w:rPr>
-            <w:noProof/>
-          </w:rPr>
-          <w:t>1</w:t>
-        </w:r>
-      </w:fldSimple>
+      <w:r>
+        <w:fldChar w:fldCharType="begin"/>
+      </w:r>
+      <w:r>
+        <w:instrText xml:space="preserve"> SEQ Ilustración \* ARABIC </w:instrText>
+      </w:r>
+      <w:r>
+        <w:fldChar w:fldCharType="separate"/>
+      </w:r>
+      <w:r>
+        <w:rPr>
+          <w:noProof/>
+        </w:rPr>
+        <w:t>1</w:t>
+      </w:r>
+      <w:r>
+        <w:rPr>
+          <w:noProof/>
+        </w:rPr>
+        <w:fldChar w:fldCharType="end"/>
+      </w:r>
       <w:r>
         <w:t xml:space="preserve"> D</w:t>
       </w:r>
@@ -5354,14 +5496,27 @@
       <w:r>
         <w:t xml:space="preserve">Ilustración </w:t>
       </w:r>
-      <w:fldSimple w:instr=" SEQ Ilustración \* ARABIC ">
-        <w:r>
-          <w:rPr>
-            <w:noProof/>
-          </w:rPr>
-          <w:t>2</w:t>
-        </w:r>
-      </w:fldSimple>
+      <w:r>
+        <w:fldChar w:fldCharType="begin"/>
+      </w:r>
+      <w:r>
+        <w:instrText xml:space="preserve"> SEQ Ilustración \* ARABIC </w:instrText>
+      </w:r>
+      <w:r>
+        <w:fldChar w:fldCharType="separate"/>
+      </w:r>
+      <w:r>
+        <w:rPr>
+          <w:noProof/>
+        </w:rPr>
+        <w:t>2</w:t>
+      </w:r>
+      <w:r>
+        <w:rPr>
+          <w:noProof/>
+        </w:rPr>
+        <w:fldChar w:fldCharType="end"/>
+      </w:r>
       <w:r>
         <w:t xml:space="preserve"> D</w:t>
       </w:r>
@@ -5432,14 +5587,27 @@
       <w:r>
         <w:t xml:space="preserve">Ilustración </w:t>
       </w:r>
-      <w:fldSimple w:instr=" SEQ Ilustración \* ARABIC ">
-        <w:r>
-          <w:rPr>
-            <w:noProof/>
-          </w:rPr>
-          <w:t>3</w:t>
-        </w:r>
-      </w:fldSimple>
+      <w:r>
+        <w:fldChar w:fldCharType="begin"/>
+      </w:r>
+      <w:r>
+        <w:instrText xml:space="preserve"> SEQ Ilustración \* ARABIC </w:instrText>
+      </w:r>
+      <w:r>
+        <w:fldChar w:fldCharType="separate"/>
+      </w:r>
+      <w:r>
+        <w:rPr>
+          <w:noProof/>
+        </w:rPr>
+        <w:t>3</w:t>
+      </w:r>
+      <w:r>
+        <w:rPr>
+          <w:noProof/>
+        </w:rPr>
+        <w:fldChar w:fldCharType="end"/>
+      </w:r>
       <w:r>
         <w:t xml:space="preserve"> </w:t>
       </w:r>
@@ -5772,7 +5940,15 @@
         <w:t>componentes (</w:t>
       </w:r>
       <w:r>
-        <w:t xml:space="preserve">JDBC para acceso a base de datos, Lucene para implementar </w:t>
+        <w:t xml:space="preserve">JDBC para acceso a base de datos, </w:t>
+      </w:r>
+      <w:proofErr w:type="spellStart"/>
+      <w:r>
+        <w:t>Lucene</w:t>
+      </w:r>
+      <w:proofErr w:type="spellEnd"/>
+      <w:r>
+        <w:t xml:space="preserve"> para implementar </w:t>
       </w:r>
       <w:r>
         <w:t>búsquedas,</w:t>
@@ -5784,7 +5960,15 @@
         <w:t>) y además todo el equipo de desarrollo tiene experiencia con este lenguaje.</w:t>
       </w:r>
       <w:r>
-        <w:t xml:space="preserve"> En cuanto al servidor, se utilizarán servlets y JSP dado que el equipo ya ha trabajado previamente con esta tecnología.</w:t>
+        <w:t xml:space="preserve"> En cuanto al servidor, se utilizarán </w:t>
+      </w:r>
+      <w:proofErr w:type="spellStart"/>
+      <w:r>
+        <w:t>servlets</w:t>
+      </w:r>
+      <w:proofErr w:type="spellEnd"/>
+      <w:r>
+        <w:t xml:space="preserve"> y JSP dado que el equipo ya ha trabajado previamente con esta tecnología.</w:t>
       </w:r>
       <w:r>
         <w:t xml:space="preserve"> </w:t>
@@ -5801,7 +5985,15 @@
         <w:jc w:val="both"/>
       </w:pPr>
       <w:r>
-        <w:t>La base de datos elegida es SQL usando el sistema gestor MySQL y se ha elegido debido a que se quiere conseguir realizar consultas más complejas y tener consistencia en los datos por lo que a pesar de que una base de datos tipo NoSQL habría aportado escalabilidad horizontal, se ha optado por SQL puesto que además el equipo ya contaba con experiencia en el diseño y puesta en marcha de bases de datos relaciones con MySQL.</w:t>
+        <w:t xml:space="preserve">La base de datos elegida es SQL usando el sistema gestor MySQL y se ha elegido debido a que se quiere conseguir realizar consultas más complejas y tener consistencia en los datos por lo que a pesar de que una base de datos tipo </w:t>
+      </w:r>
+      <w:proofErr w:type="spellStart"/>
+      <w:r>
+        <w:t>NoSQL</w:t>
+      </w:r>
+      <w:proofErr w:type="spellEnd"/>
+      <w:r>
+        <w:t xml:space="preserve"> habría aportado escalabilidad horizontal, se ha optado por SQL puesto que además el equipo ya contaba con experiencia en el diseño y puesta en marcha de bases de datos relaciones con MySQL.</w:t>
       </w:r>
     </w:p>
     <w:p>
@@ -5810,13 +6002,37 @@
         <w:jc w:val="both"/>
       </w:pPr>
       <w:r>
-        <w:t xml:space="preserve">En cuanto a la API Web que ofrece el servidor, va a ser RESTful dado que se </w:t>
+        <w:t xml:space="preserve">En cuanto a la API Web que ofrece el servidor, va a ser </w:t>
+      </w:r>
+      <w:proofErr w:type="spellStart"/>
+      <w:r>
+        <w:t>RESTful</w:t>
+      </w:r>
+      <w:proofErr w:type="spellEnd"/>
+      <w:r>
+        <w:t xml:space="preserve"> dado que se </w:t>
       </w:r>
       <w:r>
         <w:t>va a</w:t>
       </w:r>
       <w:r>
-        <w:t xml:space="preserve"> usar HTTP para obtener datos y generar operaciones entre los clientes móviles y el servidor. También se optó por usar SOAP pero no se seleccionó dado que limita a datos con formato XML mientras que con RESTful también son válidos otros formatos como JSON y HTML por lo que en ese aspecto ofrece más flexibilidad.</w:t>
+        <w:t xml:space="preserve"> usar HTTP para obtener datos y generar operaciones entre los clientes móviles y el servidor. También se optó por usar </w:t>
+      </w:r>
+      <w:proofErr w:type="gramStart"/>
+      <w:r>
+        <w:t>SOAP</w:t>
+      </w:r>
+      <w:proofErr w:type="gramEnd"/>
+      <w:r>
+        <w:t xml:space="preserve"> pero no se seleccionó dado que limita a datos con formato XML mientras que con </w:t>
+      </w:r>
+      <w:proofErr w:type="spellStart"/>
+      <w:r>
+        <w:t>RESTful</w:t>
+      </w:r>
+      <w:proofErr w:type="spellEnd"/>
+      <w:r>
+        <w:t xml:space="preserve"> también son válidos otros formatos como JSON y HTML por lo que en ese aspecto ofrece más flexibilidad.</w:t>
       </w:r>
     </w:p>
     <w:p>
@@ -6578,8 +6794,22 @@
                 <w:sz w:val="18"/>
                 <w:szCs w:val="18"/>
               </w:rPr>
-              <w:t>Horas/Item</w:t>
-            </w:r>
+              <w:t>Horas/</w:t>
+            </w:r>
+            <w:proofErr w:type="spellStart"/>
+            <w:r>
+              <w:rPr>
+                <w:rFonts w:ascii="Calibri" w:hAnsi="Calibri" w:cs="Calibri"/>
+                <w:b/>
+                <w:bCs/>
+                <w:color w:val="000080"/>
+                <w:kern w:val="0"/>
+                <w:sz w:val="18"/>
+                <w:szCs w:val="18"/>
+              </w:rPr>
+              <w:t>Item</w:t>
+            </w:r>
+            <w:proofErr w:type="spellEnd"/>
           </w:p>
         </w:tc>
         <w:tc>
@@ -11055,15 +11285,27 @@
                 <w:szCs w:val="18"/>
               </w:rPr>
             </w:pPr>
-            <w:r>
-              <w:rPr>
-                <w:rFonts w:ascii="Calibri" w:hAnsi="Calibri" w:cs="Calibri"/>
-                <w:color w:val="000000"/>
-                <w:kern w:val="0"/>
-                <w:sz w:val="18"/>
-                <w:szCs w:val="18"/>
-              </w:rPr>
-              <w:t>TOTAL TAREAS/COMPONENTES</w:t>
+            <w:proofErr w:type="gramStart"/>
+            <w:r>
+              <w:rPr>
+                <w:rFonts w:ascii="Calibri" w:hAnsi="Calibri" w:cs="Calibri"/>
+                <w:color w:val="000000"/>
+                <w:kern w:val="0"/>
+                <w:sz w:val="18"/>
+                <w:szCs w:val="18"/>
+              </w:rPr>
+              <w:t>TOTAL</w:t>
+            </w:r>
+            <w:proofErr w:type="gramEnd"/>
+            <w:r>
+              <w:rPr>
+                <w:rFonts w:ascii="Calibri" w:hAnsi="Calibri" w:cs="Calibri"/>
+                <w:color w:val="000000"/>
+                <w:kern w:val="0"/>
+                <w:sz w:val="18"/>
+                <w:szCs w:val="18"/>
+              </w:rPr>
+              <w:t xml:space="preserve"> TAREAS/COMPONENTES</w:t>
             </w:r>
           </w:p>
         </w:tc>
@@ -12194,15 +12436,27 @@
                 <w:szCs w:val="18"/>
               </w:rPr>
             </w:pPr>
-            <w:r>
-              <w:rPr>
-                <w:rFonts w:ascii="Calibri" w:hAnsi="Calibri" w:cs="Calibri"/>
-                <w:color w:val="000000"/>
-                <w:kern w:val="0"/>
-                <w:sz w:val="18"/>
-                <w:szCs w:val="18"/>
-              </w:rPr>
-              <w:t>TOTAL MACROS</w:t>
+            <w:proofErr w:type="gramStart"/>
+            <w:r>
+              <w:rPr>
+                <w:rFonts w:ascii="Calibri" w:hAnsi="Calibri" w:cs="Calibri"/>
+                <w:color w:val="000000"/>
+                <w:kern w:val="0"/>
+                <w:sz w:val="18"/>
+                <w:szCs w:val="18"/>
+              </w:rPr>
+              <w:t>TOTAL</w:t>
+            </w:r>
+            <w:proofErr w:type="gramEnd"/>
+            <w:r>
+              <w:rPr>
+                <w:rFonts w:ascii="Calibri" w:hAnsi="Calibri" w:cs="Calibri"/>
+                <w:color w:val="000000"/>
+                <w:kern w:val="0"/>
+                <w:sz w:val="18"/>
+                <w:szCs w:val="18"/>
+              </w:rPr>
+              <w:t xml:space="preserve"> MACROS</w:t>
             </w:r>
           </w:p>
         </w:tc>
@@ -13049,15 +13303,27 @@
                 <w:szCs w:val="18"/>
               </w:rPr>
             </w:pPr>
-            <w:r>
-              <w:rPr>
-                <w:rFonts w:ascii="Calibri" w:hAnsi="Calibri" w:cs="Calibri"/>
-                <w:color w:val="000000"/>
-                <w:kern w:val="0"/>
-                <w:sz w:val="18"/>
-                <w:szCs w:val="18"/>
-              </w:rPr>
-              <w:t>TOTAL OTROS COSTES</w:t>
+            <w:proofErr w:type="gramStart"/>
+            <w:r>
+              <w:rPr>
+                <w:rFonts w:ascii="Calibri" w:hAnsi="Calibri" w:cs="Calibri"/>
+                <w:color w:val="000000"/>
+                <w:kern w:val="0"/>
+                <w:sz w:val="18"/>
+                <w:szCs w:val="18"/>
+              </w:rPr>
+              <w:t>TOTAL</w:t>
+            </w:r>
+            <w:proofErr w:type="gramEnd"/>
+            <w:r>
+              <w:rPr>
+                <w:rFonts w:ascii="Calibri" w:hAnsi="Calibri" w:cs="Calibri"/>
+                <w:color w:val="000000"/>
+                <w:kern w:val="0"/>
+                <w:sz w:val="18"/>
+                <w:szCs w:val="18"/>
+              </w:rPr>
+              <w:t xml:space="preserve"> OTROS COSTES</w:t>
             </w:r>
           </w:p>
         </w:tc>
@@ -13746,7 +14012,7 @@
         <w:noProof/>
         <w:szCs w:val="20"/>
       </w:rPr>
-      <w:t>7</w:t>
+      <w:t>10</w:t>
     </w:r>
     <w:r>
       <w:rPr>
@@ -13986,7 +14252,7 @@
         <w:ind w:left="1440" w:hanging="360"/>
       </w:pPr>
       <w:rPr>
-        <w:rFonts w:eastAsia="SimSun" w:cs="Times New Roman"/>
+        <w:rFonts w:eastAsia="宋体" w:cs="Times New Roman"/>
       </w:rPr>
     </w:lvl>
     <w:lvl w:ilvl="2">
@@ -17656,7 +17922,7 @@
       <w:spacing w:before="240" w:after="120"/>
     </w:pPr>
     <w:rPr>
-      <w:rFonts w:ascii="Liberation Sans" w:eastAsia="Microsoft YaHei" w:hAnsi="Liberation Sans" w:cs="Mangal"/>
+      <w:rFonts w:ascii="Liberation Sans" w:eastAsia="微软雅黑" w:hAnsi="Liberation Sans" w:cs="Mangal"/>
       <w:sz w:val="28"/>
       <w:szCs w:val="28"/>
     </w:rPr>
@@ -18308,7 +18574,7 @@
       <w:jc w:val="left"/>
     </w:pPr>
     <w:rPr>
-      <w:rFonts w:ascii="Arial" w:eastAsia="SimSun" w:hAnsi="Arial" w:cs="Arial"/>
+      <w:rFonts w:ascii="Arial" w:eastAsia="宋体" w:hAnsi="Arial" w:cs="Arial"/>
       <w:sz w:val="24"/>
       <w:lang w:eastAsia="zh-CN"/>
     </w:rPr>
@@ -18322,7 +18588,7 @@
       <w:jc w:val="left"/>
     </w:pPr>
     <w:rPr>
-      <w:rFonts w:ascii="Arial" w:eastAsia="SimSun" w:hAnsi="Arial" w:cs="Arial"/>
+      <w:rFonts w:ascii="Arial" w:eastAsia="宋体" w:hAnsi="Arial" w:cs="Arial"/>
       <w:sz w:val="24"/>
       <w:lang w:eastAsia="zh-CN"/>
     </w:rPr>
@@ -18598,7 +18864,7 @@
   <w:style w:type="character" w:customStyle="1" w:styleId="ListLabel9">
     <w:name w:val="ListLabel 9"/>
     <w:rPr>
-      <w:rFonts w:eastAsia="SimSun" w:cs="Times New Roman"/>
+      <w:rFonts w:eastAsia="宋体" w:cs="Times New Roman"/>
     </w:rPr>
   </w:style>
   <w:style w:type="character" w:customStyle="1" w:styleId="ListLabel10">

</xml_diff>